<commit_message>
10.09.2017 - dodan sadrzaj u word
</commit_message>
<xml_diff>
--- a/Završni rad.docx
+++ b/Završni rad.docx
@@ -201,7 +201,7 @@
       <w:r>
         <w:br w:type="page"/>
       </w:r>
-      <w:bookmarkStart w:id="0" w:name="_Toc492497187"/>
+      <w:bookmarkStart w:id="0" w:name="_Toc492758532"/>
       <w:r>
         <w:lastRenderedPageBreak/>
         <w:t>Orginal Završnog zadatka</w:t>
@@ -246,7 +246,7 @@
       <w:pPr>
         <w:pStyle w:val="Heading1"/>
       </w:pPr>
-      <w:bookmarkStart w:id="1" w:name="_Toc492497188"/>
+      <w:bookmarkStart w:id="1" w:name="_Toc492758533"/>
       <w:r>
         <w:lastRenderedPageBreak/>
         <w:t>Sažetak</w:t>
@@ -256,6 +256,35 @@
     <w:p/>
     <w:p>
       <w:pPr>
+        <w:ind w:firstLine="0"/>
+      </w:pPr>
+      <w:r>
+        <w:t xml:space="preserve">U ovom radu će biti prikazano aplikativno riješenje i koji su postupci i metode </w:t>
+      </w:r>
+      <w:r>
+        <w:t>korišteni</w:t>
+      </w:r>
+      <w:r>
+        <w:t xml:space="preserve"> za izradu editorske i korisničke aplikacije. Biti će prikazano </w:t>
+      </w:r>
+      <w:r>
+        <w:t>za koje smo se tehnologije odlučili</w:t>
+      </w:r>
+      <w:r>
+        <w:t>,  kako su podaci strukturirani po vrsti, zašto je struktura takva kakva je te koje su klase korištene prilikom programiranja projekta. Cilj ovog rada je prikazati izradu editora za što jednostavnije uređivanje sheme katova unutar neke zgrade</w:t>
+      </w:r>
+      <w:r>
+        <w:t>, prikazati načine</w:t>
+      </w:r>
+      <w:r>
+        <w:t xml:space="preserve"> na koji bi se aplikacija mogla implementirati u stvarnom životu</w:t>
+      </w:r>
+      <w:r>
+        <w:t xml:space="preserve"> te je objašnjen postupak dizajniranja prostorija unutar editora i korištenja aplikacije ukoliko smo u ulozi korisnika.</w:t>
+      </w:r>
+    </w:p>
+    <w:p>
+      <w:pPr>
         <w:spacing w:after="0" w:line="240" w:lineRule="auto"/>
         <w:ind w:firstLine="0"/>
       </w:pPr>
@@ -267,8 +296,12 @@
       <w:pPr>
         <w:pStyle w:val="Heading1"/>
         <w:ind w:firstLine="0"/>
-      </w:pPr>
-      <w:bookmarkStart w:id="2" w:name="_Toc492497189"/>
+        <w:rPr>
+          <w:b w:val="0"/>
+          <w:bCs w:val="0"/>
+        </w:rPr>
+      </w:pPr>
+      <w:bookmarkStart w:id="2" w:name="_Toc492758534"/>
       <w:r>
         <w:lastRenderedPageBreak/>
         <w:t>Sadrž</w:t>
@@ -277,23 +310,6 @@
         <w:t>aj</w:t>
       </w:r>
       <w:bookmarkEnd w:id="2"/>
-    </w:p>
-    <w:p>
-      <w:pPr>
-        <w:spacing w:after="0" w:line="240" w:lineRule="auto"/>
-        <w:ind w:firstLine="0"/>
-        <w:rPr>
-          <w:rFonts w:eastAsiaTheme="majorEastAsia" w:cstheme="majorBidi"/>
-          <w:b/>
-          <w:bCs/>
-          <w:color w:val="365F91" w:themeColor="accent1" w:themeShade="BF"/>
-          <w:sz w:val="40"/>
-          <w:szCs w:val="28"/>
-        </w:rPr>
-      </w:pPr>
-      <w:r>
-        <w:br w:type="page"/>
-      </w:r>
     </w:p>
     <w:sdt>
       <w:sdtPr>
@@ -322,9 +338,6 @@
           <w:pPr>
             <w:pStyle w:val="TOCHeading"/>
           </w:pPr>
-          <w:r>
-            <w:t>Contents</w:t>
-          </w:r>
         </w:p>
         <w:p>
           <w:pPr>
@@ -349,7 +362,7 @@
           <w:r>
             <w:fldChar w:fldCharType="separate"/>
           </w:r>
-          <w:hyperlink w:anchor="_Toc492497187" w:history="1">
+          <w:hyperlink w:anchor="_Toc492758532" w:history="1">
             <w:r>
               <w:rPr>
                 <w:rStyle w:val="Hyperlink"/>
@@ -376,7 +389,7 @@
                 <w:noProof/>
                 <w:webHidden/>
               </w:rPr>
-              <w:instrText xml:space="preserve"> PAGEREF _Toc492497187 \h </w:instrText>
+              <w:instrText xml:space="preserve"> PAGEREF _Toc492758532 \h </w:instrText>
             </w:r>
             <w:r>
               <w:rPr>
@@ -421,7 +434,7 @@
               <w:lang w:val="en-CA" w:eastAsia="en-CA"/>
             </w:rPr>
           </w:pPr>
-          <w:hyperlink w:anchor="_Toc492497188" w:history="1">
+          <w:hyperlink w:anchor="_Toc492758533" w:history="1">
             <w:r>
               <w:rPr>
                 <w:rStyle w:val="Hyperlink"/>
@@ -448,7 +461,7 @@
                 <w:noProof/>
                 <w:webHidden/>
               </w:rPr>
-              <w:instrText xml:space="preserve"> PAGEREF _Toc492497188 \h </w:instrText>
+              <w:instrText xml:space="preserve"> PAGEREF _Toc492758533 \h </w:instrText>
             </w:r>
             <w:r>
               <w:rPr>
@@ -493,7 +506,7 @@
               <w:lang w:val="en-CA" w:eastAsia="en-CA"/>
             </w:rPr>
           </w:pPr>
-          <w:hyperlink w:anchor="_Toc492497189" w:history="1">
+          <w:hyperlink w:anchor="_Toc492758534" w:history="1">
             <w:r>
               <w:rPr>
                 <w:rStyle w:val="Hyperlink"/>
@@ -520,7 +533,7 @@
                 <w:noProof/>
                 <w:webHidden/>
               </w:rPr>
-              <w:instrText xml:space="preserve"> PAGEREF _Toc492497189 \h </w:instrText>
+              <w:instrText xml:space="preserve"> PAGEREF _Toc492758534 \h </w:instrText>
             </w:r>
             <w:r>
               <w:rPr>
@@ -565,7 +578,7 @@
               <w:lang w:val="en-CA" w:eastAsia="en-CA"/>
             </w:rPr>
           </w:pPr>
-          <w:hyperlink w:anchor="_Toc492497190" w:history="1">
+          <w:hyperlink w:anchor="_Toc492758535" w:history="1">
             <w:r>
               <w:rPr>
                 <w:rStyle w:val="Hyperlink"/>
@@ -592,7 +605,7 @@
                 <w:noProof/>
                 <w:webHidden/>
               </w:rPr>
-              <w:instrText xml:space="preserve"> PAGEREF _Toc492497190 \h </w:instrText>
+              <w:instrText xml:space="preserve"> PAGEREF _Toc492758535 \h </w:instrText>
             </w:r>
             <w:r>
               <w:rPr>
@@ -637,7 +650,7 @@
               <w:lang w:val="en-CA" w:eastAsia="en-CA"/>
             </w:rPr>
           </w:pPr>
-          <w:hyperlink w:anchor="_Toc492497191" w:history="1">
+          <w:hyperlink w:anchor="_Toc492758536" w:history="1">
             <w:r>
               <w:rPr>
                 <w:rStyle w:val="Hyperlink"/>
@@ -664,7 +677,7 @@
                 <w:noProof/>
                 <w:webHidden/>
               </w:rPr>
-              <w:instrText xml:space="preserve"> PAGEREF _Toc492497191 \h </w:instrText>
+              <w:instrText xml:space="preserve"> PAGEREF _Toc492758536 \h </w:instrText>
             </w:r>
             <w:r>
               <w:rPr>
@@ -709,7 +722,7 @@
               <w:lang w:val="en-CA" w:eastAsia="en-CA"/>
             </w:rPr>
           </w:pPr>
-          <w:hyperlink w:anchor="_Toc492497192" w:history="1">
+          <w:hyperlink w:anchor="_Toc492758537" w:history="1">
             <w:r>
               <w:rPr>
                 <w:rStyle w:val="Hyperlink"/>
@@ -736,7 +749,7 @@
                 <w:noProof/>
                 <w:webHidden/>
               </w:rPr>
-              <w:instrText xml:space="preserve"> PAGEREF _Toc492497192 \h </w:instrText>
+              <w:instrText xml:space="preserve"> PAGEREF _Toc492758537 \h </w:instrText>
             </w:r>
             <w:r>
               <w:rPr>
@@ -781,7 +794,7 @@
               <w:lang w:val="en-CA" w:eastAsia="en-CA"/>
             </w:rPr>
           </w:pPr>
-          <w:hyperlink w:anchor="_Toc492497193" w:history="1">
+          <w:hyperlink w:anchor="_Toc492758538" w:history="1">
             <w:r>
               <w:rPr>
                 <w:rStyle w:val="Hyperlink"/>
@@ -808,7 +821,7 @@
                 <w:noProof/>
                 <w:webHidden/>
               </w:rPr>
-              <w:instrText xml:space="preserve"> PAGEREF _Toc492497193 \h </w:instrText>
+              <w:instrText xml:space="preserve"> PAGEREF _Toc492758538 \h </w:instrText>
             </w:r>
             <w:r>
               <w:rPr>
@@ -853,7 +866,7 @@
               <w:lang w:val="en-CA" w:eastAsia="en-CA"/>
             </w:rPr>
           </w:pPr>
-          <w:hyperlink w:anchor="_Toc492497194" w:history="1">
+          <w:hyperlink w:anchor="_Toc492758539" w:history="1">
             <w:r>
               <w:rPr>
                 <w:rStyle w:val="Hyperlink"/>
@@ -880,7 +893,7 @@
                 <w:noProof/>
                 <w:webHidden/>
               </w:rPr>
-              <w:instrText xml:space="preserve"> PAGEREF _Toc492497194 \h </w:instrText>
+              <w:instrText xml:space="preserve"> PAGEREF _Toc492758539 \h </w:instrText>
             </w:r>
             <w:r>
               <w:rPr>
@@ -925,7 +938,7 @@
               <w:lang w:val="en-CA" w:eastAsia="en-CA"/>
             </w:rPr>
           </w:pPr>
-          <w:hyperlink w:anchor="_Toc492497195" w:history="1">
+          <w:hyperlink w:anchor="_Toc492758540" w:history="1">
             <w:r>
               <w:rPr>
                 <w:rStyle w:val="Hyperlink"/>
@@ -952,7 +965,7 @@
                 <w:noProof/>
                 <w:webHidden/>
               </w:rPr>
-              <w:instrText xml:space="preserve"> PAGEREF _Toc492497195 \h </w:instrText>
+              <w:instrText xml:space="preserve"> PAGEREF _Toc492758540 \h </w:instrText>
             </w:r>
             <w:r>
               <w:rPr>
@@ -997,7 +1010,7 @@
               <w:lang w:val="en-CA" w:eastAsia="en-CA"/>
             </w:rPr>
           </w:pPr>
-          <w:hyperlink w:anchor="_Toc492497196" w:history="1">
+          <w:hyperlink w:anchor="_Toc492758541" w:history="1">
             <w:r>
               <w:rPr>
                 <w:rStyle w:val="Hyperlink"/>
@@ -1024,7 +1037,7 @@
                 <w:noProof/>
                 <w:webHidden/>
               </w:rPr>
-              <w:instrText xml:space="preserve"> PAGEREF _Toc492497196 \h </w:instrText>
+              <w:instrText xml:space="preserve"> PAGEREF _Toc492758541 \h </w:instrText>
             </w:r>
             <w:r>
               <w:rPr>
@@ -1069,7 +1082,7 @@
               <w:lang w:val="en-CA" w:eastAsia="en-CA"/>
             </w:rPr>
           </w:pPr>
-          <w:hyperlink w:anchor="_Toc492497197" w:history="1">
+          <w:hyperlink w:anchor="_Toc492758542" w:history="1">
             <w:r>
               <w:rPr>
                 <w:rStyle w:val="Hyperlink"/>
@@ -1096,7 +1109,7 @@
                 <w:noProof/>
                 <w:webHidden/>
               </w:rPr>
-              <w:instrText xml:space="preserve"> PAGEREF _Toc492497197 \h </w:instrText>
+              <w:instrText xml:space="preserve"> PAGEREF _Toc492758542 \h </w:instrText>
             </w:r>
             <w:r>
               <w:rPr>
@@ -1141,7 +1154,7 @@
               <w:lang w:val="en-CA" w:eastAsia="en-CA"/>
             </w:rPr>
           </w:pPr>
-          <w:hyperlink w:anchor="_Toc492497198" w:history="1">
+          <w:hyperlink w:anchor="_Toc492758543" w:history="1">
             <w:r>
               <w:rPr>
                 <w:rStyle w:val="Hyperlink"/>
@@ -1168,7 +1181,7 @@
                 <w:noProof/>
                 <w:webHidden/>
               </w:rPr>
-              <w:instrText xml:space="preserve"> PAGEREF _Toc492497198 \h </w:instrText>
+              <w:instrText xml:space="preserve"> PAGEREF _Toc492758543 \h </w:instrText>
             </w:r>
             <w:r>
               <w:rPr>
@@ -1213,7 +1226,7 @@
               <w:lang w:val="en-CA" w:eastAsia="en-CA"/>
             </w:rPr>
           </w:pPr>
-          <w:hyperlink w:anchor="_Toc492497199" w:history="1">
+          <w:hyperlink w:anchor="_Toc492758544" w:history="1">
             <w:r>
               <w:rPr>
                 <w:rStyle w:val="Hyperlink"/>
@@ -1240,7 +1253,7 @@
                 <w:noProof/>
                 <w:webHidden/>
               </w:rPr>
-              <w:instrText xml:space="preserve"> PAGEREF _Toc492497199 \h </w:instrText>
+              <w:instrText xml:space="preserve"> PAGEREF _Toc492758544 \h </w:instrText>
             </w:r>
             <w:r>
               <w:rPr>
@@ -1285,7 +1298,7 @@
               <w:lang w:val="en-CA" w:eastAsia="en-CA"/>
             </w:rPr>
           </w:pPr>
-          <w:hyperlink w:anchor="_Toc492497200" w:history="1">
+          <w:hyperlink w:anchor="_Toc492758545" w:history="1">
             <w:r>
               <w:rPr>
                 <w:rStyle w:val="Hyperlink"/>
@@ -1312,7 +1325,7 @@
                 <w:noProof/>
                 <w:webHidden/>
               </w:rPr>
-              <w:instrText xml:space="preserve"> PAGEREF _Toc492497200 \h </w:instrText>
+              <w:instrText xml:space="preserve"> PAGEREF _Toc492758545 \h </w:instrText>
             </w:r>
             <w:r>
               <w:rPr>
@@ -1357,7 +1370,7 @@
               <w:lang w:val="en-CA" w:eastAsia="en-CA"/>
             </w:rPr>
           </w:pPr>
-          <w:hyperlink w:anchor="_Toc492497201" w:history="1">
+          <w:hyperlink w:anchor="_Toc492758546" w:history="1">
             <w:r>
               <w:rPr>
                 <w:rStyle w:val="Hyperlink"/>
@@ -1384,7 +1397,7 @@
                 <w:noProof/>
                 <w:webHidden/>
               </w:rPr>
-              <w:instrText xml:space="preserve"> PAGEREF _Toc492497201 \h </w:instrText>
+              <w:instrText xml:space="preserve"> PAGEREF _Toc492758546 \h </w:instrText>
             </w:r>
             <w:r>
               <w:rPr>
@@ -1429,7 +1442,7 @@
               <w:lang w:val="en-CA" w:eastAsia="en-CA"/>
             </w:rPr>
           </w:pPr>
-          <w:hyperlink w:anchor="_Toc492497202" w:history="1">
+          <w:hyperlink w:anchor="_Toc492758547" w:history="1">
             <w:r>
               <w:rPr>
                 <w:rStyle w:val="Hyperlink"/>
@@ -1456,7 +1469,7 @@
                 <w:noProof/>
                 <w:webHidden/>
               </w:rPr>
-              <w:instrText xml:space="preserve"> PAGEREF _Toc492497202 \h </w:instrText>
+              <w:instrText xml:space="preserve"> PAGEREF _Toc492758547 \h </w:instrText>
             </w:r>
             <w:r>
               <w:rPr>
@@ -1501,7 +1514,7 @@
               <w:lang w:val="en-CA" w:eastAsia="en-CA"/>
             </w:rPr>
           </w:pPr>
-          <w:hyperlink w:anchor="_Toc492497203" w:history="1">
+          <w:hyperlink w:anchor="_Toc492758548" w:history="1">
             <w:r>
               <w:rPr>
                 <w:rStyle w:val="Hyperlink"/>
@@ -1528,7 +1541,7 @@
                 <w:noProof/>
                 <w:webHidden/>
               </w:rPr>
-              <w:instrText xml:space="preserve"> PAGEREF _Toc492497203 \h </w:instrText>
+              <w:instrText xml:space="preserve"> PAGEREF _Toc492758548 \h </w:instrText>
             </w:r>
             <w:r>
               <w:rPr>
@@ -1548,7 +1561,79 @@
                 <w:noProof/>
                 <w:webHidden/>
               </w:rPr>
-              <w:t>27</w:t>
+              <w:t>31</w:t>
+            </w:r>
+            <w:r>
+              <w:rPr>
+                <w:noProof/>
+                <w:webHidden/>
+              </w:rPr>
+              <w:fldChar w:fldCharType="end"/>
+            </w:r>
+          </w:hyperlink>
+        </w:p>
+        <w:p>
+          <w:pPr>
+            <w:pStyle w:val="TOC3"/>
+            <w:tabs>
+              <w:tab w:val="right" w:leader="dot" w:pos="9350"/>
+            </w:tabs>
+            <w:rPr>
+              <w:rFonts w:asciiTheme="minorHAnsi" w:eastAsiaTheme="minorEastAsia" w:hAnsiTheme="minorHAnsi" w:cstheme="minorBidi"/>
+              <w:noProof/>
+              <w:sz w:val="22"/>
+              <w:szCs w:val="22"/>
+              <w:lang w:val="en-CA" w:eastAsia="en-CA"/>
+            </w:rPr>
+          </w:pPr>
+          <w:hyperlink w:anchor="_Toc492758549" w:history="1">
+            <w:r>
+              <w:rPr>
+                <w:rStyle w:val="Hyperlink"/>
+                <w:noProof/>
+              </w:rPr>
+              <w:t>JSONConnection</w:t>
+            </w:r>
+            <w:r>
+              <w:rPr>
+                <w:noProof/>
+                <w:webHidden/>
+              </w:rPr>
+              <w:tab/>
+            </w:r>
+            <w:r>
+              <w:rPr>
+                <w:noProof/>
+                <w:webHidden/>
+              </w:rPr>
+              <w:fldChar w:fldCharType="begin"/>
+            </w:r>
+            <w:r>
+              <w:rPr>
+                <w:noProof/>
+                <w:webHidden/>
+              </w:rPr>
+              <w:instrText xml:space="preserve"> PAGEREF _Toc492758549 \h </w:instrText>
+            </w:r>
+            <w:r>
+              <w:rPr>
+                <w:noProof/>
+                <w:webHidden/>
+              </w:rPr>
+            </w:r>
+            <w:r>
+              <w:rPr>
+                <w:noProof/>
+                <w:webHidden/>
+              </w:rPr>
+              <w:fldChar w:fldCharType="separate"/>
+            </w:r>
+            <w:r>
+              <w:rPr>
+                <w:noProof/>
+                <w:webHidden/>
+              </w:rPr>
+              <w:t>32</w:t>
             </w:r>
             <w:r>
               <w:rPr>
@@ -1573,7 +1658,7 @@
               <w:lang w:val="en-CA" w:eastAsia="en-CA"/>
             </w:rPr>
           </w:pPr>
-          <w:hyperlink w:anchor="_Toc492497204" w:history="1">
+          <w:hyperlink w:anchor="_Toc492758550" w:history="1">
             <w:r>
               <w:rPr>
                 <w:rStyle w:val="Hyperlink"/>
@@ -1600,7 +1685,7 @@
                 <w:noProof/>
                 <w:webHidden/>
               </w:rPr>
-              <w:instrText xml:space="preserve"> PAGEREF _Toc492497204 \h </w:instrText>
+              <w:instrText xml:space="preserve"> PAGEREF _Toc492758550 \h </w:instrText>
             </w:r>
             <w:r>
               <w:rPr>
@@ -1620,7 +1705,151 @@
                 <w:noProof/>
                 <w:webHidden/>
               </w:rPr>
-              <w:t>28</w:t>
+              <w:t>34</w:t>
+            </w:r>
+            <w:r>
+              <w:rPr>
+                <w:noProof/>
+                <w:webHidden/>
+              </w:rPr>
+              <w:fldChar w:fldCharType="end"/>
+            </w:r>
+          </w:hyperlink>
+        </w:p>
+        <w:p>
+          <w:pPr>
+            <w:pStyle w:val="TOC2"/>
+            <w:tabs>
+              <w:tab w:val="right" w:leader="dot" w:pos="9350"/>
+            </w:tabs>
+            <w:rPr>
+              <w:rFonts w:asciiTheme="minorHAnsi" w:eastAsiaTheme="minorEastAsia" w:hAnsiTheme="minorHAnsi" w:cstheme="minorBidi"/>
+              <w:noProof/>
+              <w:sz w:val="22"/>
+              <w:szCs w:val="22"/>
+              <w:lang w:val="en-CA" w:eastAsia="en-CA"/>
+            </w:rPr>
+          </w:pPr>
+          <w:hyperlink w:anchor="_Toc492758551" w:history="1">
+            <w:r>
+              <w:rPr>
+                <w:rStyle w:val="Hyperlink"/>
+                <w:noProof/>
+              </w:rPr>
+              <w:t>Editor</w:t>
+            </w:r>
+            <w:r>
+              <w:rPr>
+                <w:noProof/>
+                <w:webHidden/>
+              </w:rPr>
+              <w:tab/>
+            </w:r>
+            <w:r>
+              <w:rPr>
+                <w:noProof/>
+                <w:webHidden/>
+              </w:rPr>
+              <w:fldChar w:fldCharType="begin"/>
+            </w:r>
+            <w:r>
+              <w:rPr>
+                <w:noProof/>
+                <w:webHidden/>
+              </w:rPr>
+              <w:instrText xml:space="preserve"> PAGEREF _Toc492758551 \h </w:instrText>
+            </w:r>
+            <w:r>
+              <w:rPr>
+                <w:noProof/>
+                <w:webHidden/>
+              </w:rPr>
+            </w:r>
+            <w:r>
+              <w:rPr>
+                <w:noProof/>
+                <w:webHidden/>
+              </w:rPr>
+              <w:fldChar w:fldCharType="separate"/>
+            </w:r>
+            <w:r>
+              <w:rPr>
+                <w:noProof/>
+                <w:webHidden/>
+              </w:rPr>
+              <w:t>34</w:t>
+            </w:r>
+            <w:r>
+              <w:rPr>
+                <w:noProof/>
+                <w:webHidden/>
+              </w:rPr>
+              <w:fldChar w:fldCharType="end"/>
+            </w:r>
+          </w:hyperlink>
+        </w:p>
+        <w:p>
+          <w:pPr>
+            <w:pStyle w:val="TOC2"/>
+            <w:tabs>
+              <w:tab w:val="right" w:leader="dot" w:pos="9350"/>
+            </w:tabs>
+            <w:rPr>
+              <w:rFonts w:asciiTheme="minorHAnsi" w:eastAsiaTheme="minorEastAsia" w:hAnsiTheme="minorHAnsi" w:cstheme="minorBidi"/>
+              <w:noProof/>
+              <w:sz w:val="22"/>
+              <w:szCs w:val="22"/>
+              <w:lang w:val="en-CA" w:eastAsia="en-CA"/>
+            </w:rPr>
+          </w:pPr>
+          <w:hyperlink w:anchor="_Toc492758552" w:history="1">
+            <w:r>
+              <w:rPr>
+                <w:rStyle w:val="Hyperlink"/>
+                <w:noProof/>
+              </w:rPr>
+              <w:t>Client</w:t>
+            </w:r>
+            <w:r>
+              <w:rPr>
+                <w:noProof/>
+                <w:webHidden/>
+              </w:rPr>
+              <w:tab/>
+            </w:r>
+            <w:r>
+              <w:rPr>
+                <w:noProof/>
+                <w:webHidden/>
+              </w:rPr>
+              <w:fldChar w:fldCharType="begin"/>
+            </w:r>
+            <w:r>
+              <w:rPr>
+                <w:noProof/>
+                <w:webHidden/>
+              </w:rPr>
+              <w:instrText xml:space="preserve"> PAGEREF _Toc492758552 \h </w:instrText>
+            </w:r>
+            <w:r>
+              <w:rPr>
+                <w:noProof/>
+                <w:webHidden/>
+              </w:rPr>
+            </w:r>
+            <w:r>
+              <w:rPr>
+                <w:noProof/>
+                <w:webHidden/>
+              </w:rPr>
+              <w:fldChar w:fldCharType="separate"/>
+            </w:r>
+            <w:r>
+              <w:rPr>
+                <w:noProof/>
+                <w:webHidden/>
+              </w:rPr>
+              <w:t>36</w:t>
             </w:r>
             <w:r>
               <w:rPr>
@@ -1645,7 +1874,7 @@
               <w:lang w:val="en-CA" w:eastAsia="en-CA"/>
             </w:rPr>
           </w:pPr>
-          <w:hyperlink w:anchor="_Toc492497205" w:history="1">
+          <w:hyperlink w:anchor="_Toc492758553" w:history="1">
             <w:r>
               <w:rPr>
                 <w:rStyle w:val="Hyperlink"/>
@@ -1672,7 +1901,7 @@
                 <w:noProof/>
                 <w:webHidden/>
               </w:rPr>
-              <w:instrText xml:space="preserve"> PAGEREF _Toc492497205 \h </w:instrText>
+              <w:instrText xml:space="preserve"> PAGEREF _Toc492758553 \h </w:instrText>
             </w:r>
             <w:r>
               <w:rPr>
@@ -1692,7 +1921,7 @@
                 <w:noProof/>
                 <w:webHidden/>
               </w:rPr>
-              <w:t>29</w:t>
+              <w:t>39</w:t>
             </w:r>
             <w:r>
               <w:rPr>
@@ -1717,7 +1946,7 @@
               <w:lang w:val="en-CA" w:eastAsia="en-CA"/>
             </w:rPr>
           </w:pPr>
-          <w:hyperlink w:anchor="_Toc492497206" w:history="1">
+          <w:hyperlink w:anchor="_Toc492758554" w:history="1">
             <w:r>
               <w:rPr>
                 <w:rStyle w:val="Hyperlink"/>
@@ -1744,7 +1973,7 @@
                 <w:noProof/>
                 <w:webHidden/>
               </w:rPr>
-              <w:instrText xml:space="preserve"> PAGEREF _Toc492497206 \h </w:instrText>
+              <w:instrText xml:space="preserve"> PAGEREF _Toc492758554 \h </w:instrText>
             </w:r>
             <w:r>
               <w:rPr>
@@ -1764,7 +1993,7 @@
                 <w:noProof/>
                 <w:webHidden/>
               </w:rPr>
-              <w:t>30</w:t>
+              <w:t>40</w:t>
             </w:r>
             <w:r>
               <w:rPr>
@@ -1789,7 +2018,7 @@
               <w:lang w:val="en-CA" w:eastAsia="en-CA"/>
             </w:rPr>
           </w:pPr>
-          <w:hyperlink w:anchor="_Toc492497207" w:history="1">
+          <w:hyperlink w:anchor="_Toc492758555" w:history="1">
             <w:r>
               <w:rPr>
                 <w:rStyle w:val="Hyperlink"/>
@@ -1816,7 +2045,7 @@
                 <w:noProof/>
                 <w:webHidden/>
               </w:rPr>
-              <w:instrText xml:space="preserve"> PAGEREF _Toc492497207 \h </w:instrText>
+              <w:instrText xml:space="preserve"> PAGEREF _Toc492758555 \h </w:instrText>
             </w:r>
             <w:r>
               <w:rPr>
@@ -1836,7 +2065,7 @@
                 <w:noProof/>
                 <w:webHidden/>
               </w:rPr>
-              <w:t>31</w:t>
+              <w:t>41</w:t>
             </w:r>
             <w:r>
               <w:rPr>
@@ -1861,7 +2090,7 @@
               <w:lang w:val="en-CA" w:eastAsia="en-CA"/>
             </w:rPr>
           </w:pPr>
-          <w:hyperlink w:anchor="_Toc492497208" w:history="1">
+          <w:hyperlink w:anchor="_Toc492758556" w:history="1">
             <w:r>
               <w:rPr>
                 <w:rStyle w:val="Hyperlink"/>
@@ -1888,7 +2117,7 @@
                 <w:noProof/>
                 <w:webHidden/>
               </w:rPr>
-              <w:instrText xml:space="preserve"> PAGEREF _Toc492497208 \h </w:instrText>
+              <w:instrText xml:space="preserve"> PAGEREF _Toc492758556 \h </w:instrText>
             </w:r>
             <w:r>
               <w:rPr>
@@ -1908,7 +2137,7 @@
                 <w:noProof/>
                 <w:webHidden/>
               </w:rPr>
-              <w:t>32</w:t>
+              <w:t>42</w:t>
             </w:r>
             <w:r>
               <w:rPr>
@@ -1933,7 +2162,7 @@
               <w:lang w:val="en-CA" w:eastAsia="en-CA"/>
             </w:rPr>
           </w:pPr>
-          <w:hyperlink w:anchor="_Toc492497209" w:history="1">
+          <w:hyperlink w:anchor="_Toc492758557" w:history="1">
             <w:r>
               <w:rPr>
                 <w:rStyle w:val="Hyperlink"/>
@@ -1960,7 +2189,7 @@
                 <w:noProof/>
                 <w:webHidden/>
               </w:rPr>
-              <w:instrText xml:space="preserve"> PAGEREF _Toc492497209 \h </w:instrText>
+              <w:instrText xml:space="preserve"> PAGEREF _Toc492758557 \h </w:instrText>
             </w:r>
             <w:r>
               <w:rPr>
@@ -1980,7 +2209,7 @@
                 <w:noProof/>
                 <w:webHidden/>
               </w:rPr>
-              <w:t>33</w:t>
+              <w:t>43</w:t>
             </w:r>
             <w:r>
               <w:rPr>
@@ -2009,7 +2238,6 @@
         <w:ind w:firstLine="0"/>
       </w:pPr>
       <w:r>
-        <w:lastRenderedPageBreak/>
         <w:br w:type="page"/>
       </w:r>
     </w:p>
@@ -2017,7 +2245,7 @@
       <w:pPr>
         <w:pStyle w:val="Heading1"/>
       </w:pPr>
-      <w:bookmarkStart w:id="3" w:name="_Toc492497190"/>
+      <w:bookmarkStart w:id="3" w:name="_Toc492758535"/>
       <w:r>
         <w:lastRenderedPageBreak/>
         <w:t>Uvod</w:t>
@@ -2042,7 +2270,13 @@
         <w:t xml:space="preserve">Tema ovog završnog rada je izrada editora za izgradnju i rapoređivanje prostorija i katova unutar neke ustanove te korištenje te iste izrađene sheme od strane korisnika kako bi se </w:t>
       </w:r>
       <w:r>
-        <w:t>mogao orijentirati i lakše pronaći prostoriju koju traži. Razlog zbog kojeg je baš ova tema odabrana kao tema završnog rada je jer studenti često imaju problema s orijentacijom unutar neke ustanove ukoliko se još nisu upoznali sa rasporedom prostorija i dvorana, a isto vrijedi i za sve ostale ljude bez obzira u kojoj se ustanovi nalaze. Iako je ovo programsko rješenje u početku bilo namjenjeno za izradu sheme prostorija unutar fakultetskih ustanova može se koristiti i za bilo koji drugi objekat u kojem se potrebna manja ili veća razina orijentacije kako bi se pronašla željena lokacija. Glavni zadatak je bio ostvariti što lakšu izradu tlocrta neke ustanove, osigurati to u što kraćem vremenu, omogućiti lako dodavanje,</w:t>
+        <w:t xml:space="preserve">mogao orijentirati i lakše pronaći prostoriju koju traži. Razlog zbog kojeg je baš ova tema odabrana kao tema završnog rada je jer studenti često imaju problema s orijentacijom unutar neke ustanove ukoliko se još nisu upoznali sa rasporedom prostorija i dvorana, a isto vrijedi i za sve </w:t>
+      </w:r>
+      <w:r>
+        <w:t>osobe koji nisu studenti</w:t>
+      </w:r>
+      <w:r>
+        <w:t xml:space="preserve"> bez obzira u kojoj se ustanovi nalaze. Iako je ovo programsko rješenje u početku bilo namjenjeno za izradu sheme prostorija unutar fakultetskih ustanova može se koristiti i za bilo koji drugi objekat u kojem se potrebna manja ili veća razina orijentacije kako bi se pronašla željena lokacija. Glavni zadatak je bio ostvariti što lakšu izradu tlocrta neke ustanove, osigurati to u što kraćem vremenu, omogućiti lako dodavanje,</w:t>
       </w:r>
       <w:r>
         <w:t xml:space="preserve"> brisanje ili izmjenu već postojećih prostorija i katova bez poznavanja bilo kakvih naprednih alata ili tehnika za editiranje te omogućiti da se sve informacije o kordinatama, prostorijama, katovima, imenima, itd. o nekoj zgradi koje su zapisane u određenom fajlu mogu lako prenositi, mijenjati i brisati te biti uporabljive bez obzira na promjene samog programa ukoliko se to dogodi u budućnosti.U sljedećim poglavljima ćemo vidjeti koje smo to sve tehnologije koristili, zbog čega baš njih te kako su nam pomogle u ostvarivanju cilja, kakva je bila struktura projekta i zašto je baš takva, kako nam je samo strukturiranje klasa pomoglo u što bržoj izradi programskog riješenja, kako se zapravo koristi editorski, a kako korisnički program te koja su moguća poboljšanja projekta, na koje smo sve probleme nailazili i koji bi to bili bolji načini rješavanja tih problema.</w:t>
@@ -2070,7 +2304,7 @@
           <w:rStyle w:val="Heading1Char"/>
         </w:rPr>
       </w:pPr>
-      <w:bookmarkStart w:id="4" w:name="_Toc492497191"/>
+      <w:bookmarkStart w:id="4" w:name="_Toc492758536"/>
       <w:r>
         <w:rPr>
           <w:rStyle w:val="Heading1Char"/>
@@ -2135,7 +2369,7 @@
         <w:pStyle w:val="Heading2"/>
         <w:ind w:firstLine="0"/>
       </w:pPr>
-      <w:bookmarkStart w:id="5" w:name="_Toc492497192"/>
+      <w:bookmarkStart w:id="5" w:name="_Toc492758537"/>
       <w:r>
         <w:t>C++</w:t>
       </w:r>
@@ -2200,7 +2434,7 @@
         <w:pStyle w:val="Heading2"/>
         <w:ind w:firstLine="0"/>
       </w:pPr>
-      <w:bookmarkStart w:id="6" w:name="_Toc492497193"/>
+      <w:bookmarkStart w:id="6" w:name="_Toc492758538"/>
       <w:r>
         <w:t>Qt</w:t>
       </w:r>
@@ -2222,7 +2456,13 @@
         </w:rPr>
       </w:pPr>
       <w:r>
-        <w:t>Za razvojno okruženje je odabran Qt jer omogućuje izradu programa i aplikacija za različite platforme među kojima su Windows, MAC-OS, Linux, Android, iOS, itd. te se sam program razvija samo jedanput, a zatim se već postojećim baznim kodom razvijenu aplikaciju možemo postaviti i koristiti na različitim operacijskim sustavima bez izvršavanje prevelikih promjena.</w:t>
+        <w:t>Za razvojno okruženje je odabran Qt jer omogućuje izradu programa i aplikacija za različite platforme među kojima su Windows, MAC-OS, Linux, Android, iOS, itd. te se sam program razvija samo jedanput, a zatim se već postojećim baznim kodom razvijenu aplikaciju možemo postaviti i koristiti na različitim operacijskim sustavima bez izvršavanje prevelikih promjena</w:t>
+      </w:r>
+      <w:r>
+        <w:t xml:space="preserve"> za razliku od nekih drugih okruženja koja su namjenjena samo jednoj platformi</w:t>
+      </w:r>
+      <w:r>
+        <w:t>.</w:t>
       </w:r>
       <w:r>
         <w:t xml:space="preserve"> </w:t>
@@ -2347,7 +2587,7 @@
       <w:r>
         <w:br w:type="page"/>
       </w:r>
-      <w:bookmarkStart w:id="7" w:name="_Toc492497194"/>
+      <w:bookmarkStart w:id="7" w:name="_Toc492758539"/>
       <w:r>
         <w:lastRenderedPageBreak/>
         <w:t>Opis projekta</w:t>
@@ -2365,7 +2605,7 @@
         <w:pStyle w:val="Heading2"/>
         <w:ind w:firstLine="0"/>
       </w:pPr>
-      <w:bookmarkStart w:id="8" w:name="_Toc492497195"/>
+      <w:bookmarkStart w:id="8" w:name="_Toc492758540"/>
       <w:r>
         <w:t>Struktura projekta</w:t>
       </w:r>
@@ -2575,14 +2815,11 @@
         <w:t xml:space="preserve"> </w:t>
       </w:r>
       <w:r>
-        <w:t xml:space="preserve">je to EditorWindow ili </w:t>
-      </w:r>
-    </w:p>
-    <w:p/>
-    <w:p>
-      <w:pPr>
-        <w:ind w:firstLine="0"/>
-      </w:pPr>
+        <w:t>je to EditorWindow ili</w:t>
+      </w:r>
+      <w:r>
+        <w:t xml:space="preserve"> </w:t>
+      </w:r>
       <w:r>
         <w:t>ClientWindow, moramo imati definiran UI pokazivač kako bi znali koju formu tj. koje grafičke elemente(Widget-e) treba prikazati na tom prozoru.</w:t>
       </w:r>
@@ -2614,7 +2851,6 @@
         <w:t xml:space="preserve">. </w:t>
       </w:r>
     </w:p>
-    <w:p/>
     <w:p>
       <w:pPr>
         <w:ind w:firstLine="0"/>
@@ -2659,23 +2895,23 @@
         <w:t xml:space="preserve">među koje spadaju </w:t>
       </w:r>
       <w:r>
-        <w:t xml:space="preserve">QPushButton, QCheckBox, QRadioButton, </w:t>
+        <w:t>QPushButton, QCheckBox, QRadioButton, QLabel, QLineEdit, QGroupBox,</w:t>
+      </w:r>
+      <w:r>
+        <w:t xml:space="preserve"> QHBoxLayout, QVBoxLayout, QGridLayout, QFormLayout, QListView, QGroupBox,QPlainTextEdit, QProgressBar, QCalendarWidget, </w:t>
+      </w:r>
+      <w:r>
+        <w:t xml:space="preserve">itd. kako </w:t>
+      </w:r>
+      <w:r>
+        <w:t>bi se mogli prikazati na ekranu.</w:t>
+      </w:r>
+      <w:r>
+        <w:t xml:space="preserve"> QWidget također podržava </w:t>
       </w:r>
       <w:r>
         <w:lastRenderedPageBreak/>
-        <w:t>QLabel, QLineEdit, QGroupBox,</w:t>
-      </w:r>
-      <w:r>
-        <w:t xml:space="preserve"> QHBoxLayout, QVBoxLayout, QGridLayout, QFormLayout, QListView, QGroupBox,QPlainTextEdit, QProgressBar, QCalendarWidget, </w:t>
-      </w:r>
-      <w:r>
-        <w:t xml:space="preserve">itd. kako </w:t>
-      </w:r>
-      <w:r>
-        <w:t>bi se mogli prikazati na ekranu.</w:t>
-      </w:r>
-      <w:r>
-        <w:t xml:space="preserve"> QWidget također podržava neke osnovne atribute kao što su širina, visina i pozicija po X i Y osi te funkcije za njihovu izmjenu što se može vidjeti jer se i pojedinim QWidget elementima kao i cijelom aktivnom prozoru mogu podešavati dimenzije i njihova pozicija na ekranu ili unutar aktivnog Window prozora.</w:t>
+        <w:t>neke osnovne atribute kao što su širina, visina i pozicija po X i Y osi te funkcije za njihovu izmjenu što se može vidjeti jer se i pojedinim QWidget elementima kao i cijelom aktivnom prozoru mogu podešavati dimenzije i njihova pozicija na ekranu ili unutar aktivnog Window prozora.</w:t>
       </w:r>
       <w:r>
         <w:t xml:space="preserve"> Postoje još brojne druge karakteristike koje se nasljeđuju od </w:t>
@@ -2698,7 +2934,7 @@
         <w:pStyle w:val="Heading2"/>
         <w:ind w:firstLine="0"/>
       </w:pPr>
-      <w:bookmarkStart w:id="9" w:name="_Toc492497196"/>
+      <w:bookmarkStart w:id="9" w:name="_Toc492758541"/>
       <w:r>
         <w:lastRenderedPageBreak/>
         <w:t>Povezanost i pripadnost objekata</w:t>
@@ -2894,7 +3130,7 @@
         <w:pStyle w:val="Heading2"/>
         <w:ind w:firstLine="0"/>
       </w:pPr>
-      <w:bookmarkStart w:id="10" w:name="_Toc492497197"/>
+      <w:bookmarkStart w:id="10" w:name="_Toc492758542"/>
       <w:r>
         <w:lastRenderedPageBreak/>
         <w:t>Opis klasa</w:t>
@@ -2940,7 +3176,7 @@
         <w:pStyle w:val="Heading3"/>
         <w:ind w:firstLine="0"/>
       </w:pPr>
-      <w:bookmarkStart w:id="11" w:name="_Toc492497198"/>
+      <w:bookmarkStart w:id="11" w:name="_Toc492758543"/>
       <w:r>
         <w:t>AUserWindow klasa</w:t>
       </w:r>
@@ -3508,7 +3744,7 @@
         <w:pStyle w:val="Heading3"/>
         <w:ind w:firstLine="0"/>
       </w:pPr>
-      <w:bookmarkStart w:id="12" w:name="_Toc492497199"/>
+      <w:bookmarkStart w:id="12" w:name="_Toc492758544"/>
       <w:r>
         <w:t>Editor</w:t>
       </w:r>
@@ -4142,7 +4378,7 @@
         <w:pStyle w:val="Heading3"/>
         <w:ind w:firstLine="0"/>
       </w:pPr>
-      <w:bookmarkStart w:id="13" w:name="_Toc492497200"/>
+      <w:bookmarkStart w:id="13" w:name="_Toc492758545"/>
       <w:r>
         <w:lastRenderedPageBreak/>
         <w:t>ClientWindow klasa</w:t>
@@ -4593,7 +4829,7 @@
         <w:pStyle w:val="Heading3"/>
         <w:ind w:firstLine="0"/>
       </w:pPr>
-      <w:bookmarkStart w:id="14" w:name="_Toc492497201"/>
+      <w:bookmarkStart w:id="14" w:name="_Toc492758546"/>
       <w:r>
         <w:t>Floor klasa</w:t>
       </w:r>
@@ -4870,7 +5106,7 @@
       <w:pPr>
         <w:pStyle w:val="Heading3"/>
       </w:pPr>
-      <w:bookmarkStart w:id="15" w:name="_Toc492497202"/>
+      <w:bookmarkStart w:id="15" w:name="_Toc492758547"/>
       <w:r>
         <w:lastRenderedPageBreak/>
         <w:t>Room klasa</w:t>
@@ -5735,19 +5971,9 @@
       <w:r>
         <w:t xml:space="preserve"> Centralna točka će se uvjek nalaziti na sjecištu simetrala kutova pravokutnika čije se 4 točke koje ga definiraju sastoje od najdaljnjih točaka po horizontalnoj i vertikalnoj osi.</w:t>
       </w:r>
-    </w:p>
-    <w:p>
-      <w:r>
-        <w:t>[Ubaci sliku]</w:t>
-      </w:r>
-      <w:r>
-        <w:t xml:space="preserve">  sadasd sadasd</w:t>
-      </w:r>
-    </w:p>
-    <w:p>
-      <w:pPr>
-        <w:ind w:firstLine="0"/>
-      </w:pPr>
+      <w:r>
+        <w:t xml:space="preserve"> </w:t>
+      </w:r>
       <w:r>
         <w:t xml:space="preserve">Ukoliko je potrebno ponovno izračunati koordinate centralne točke to se postiže pozivanjem funkcije UpdateMiddlePointPos(), a ona se poziva samo ukoliko su se promijenile koordinate točaka od kojih se prostorija sastoji te je </w:t>
       </w:r>
@@ -5770,28 +5996,19 @@
         <w:t>.</w:t>
       </w:r>
       <w:r>
-        <w:t xml:space="preserve"> Funkcije GetName() i SetName(QString _name) služe za dohvaćanje i postavljanje imena prostorije te se to ime ne odnosi na neki QString koji predstavlja ID prostorije kao kod katova već se odnosi na string koji se nalazi unutar editBox</w:t>
-      </w:r>
-      <w:r>
-        <w:t xml:space="preserve"> u trenutku pozivanja funkcija. Funkcija GetName() će zapravo samo vratiti editBox-&gt;text() dok će SetName(QString _name) pozvati funkciju editBox-&gt;setText(_name) te postaviti tekst unutar editBox grafičkog elementa na vrijednost koju smo predali kao argument. Kako bi se zaista prikazala ta prostorija na ekranu potrebno je pozvati funkciju RenderRoom(QWidget *_window) svaki puta pri ponovnom osvježavanju aktivnog prozora tj. to je zapravo funkcija koja vrši crtanje sobe na prozoru te se poziva unutar </w:t>
-      </w:r>
-      <w:r>
-        <w:t>AUserWindow::paintEvent</w:t>
-      </w:r>
-      <w:r>
-        <w:t xml:space="preserve"> no ne poziva se direktno već preko drugih funkcija.</w:t>
-      </w:r>
-      <w:r>
-        <w:t xml:space="preserve"> Varijabla </w:t>
-      </w:r>
-      <w:r>
-        <w:rPr>
-          <w:color w:val="000000" w:themeColor="text1"/>
-        </w:rPr>
-        <w:t>penWidth</w:t>
-      </w:r>
-      <w:r>
-        <w:t xml:space="preserve"> tipa int definira širinu linija kojom će točke prostorije biti povezane, a koristi si prilikom crtanja </w:t>
+        <w:t xml:space="preserve"> Funkcije GetName() i SetName(QString _name) služe za </w:t>
+      </w:r>
+      <w:r>
+        <w:t>dohvaćanje i postavljanje imena prostorije te se to ime ne odnosi na neki QString koji predstavlja ID prostorije kao kod katova već se odnosi na string koji se nalazi unutar editBox</w:t>
+      </w:r>
+      <w:r>
+        <w:t xml:space="preserve"> u trenutku pozivanja funkcija. Funkcija GetName() će zapravo samo vratiti editBox-&gt;text() dok će SetName(QString _name) pozvati funkciju editBox-&gt;setText(_name) te postaviti tekst unutar editBox grafičkog elementa na vrijednost koju smo predali kao argument. Kako bi se zaista prikazala ta prostorija na ekranu potrebno je pozvati funkciju RenderRoom(QWidget *_window) svaki puta pri ponovnom osvježavanju aktivnog prozora tj. to je zapravo funkcija koja vrši crtanje sobe na prozoru te se poziva unutar AUserWindow::paintEvent no ne poziva se direktno već preko drugih funkcija.</w:t>
+      </w:r>
+      <w:r>
+        <w:t xml:space="preserve"> Varijabla penWidth tipa int definira širinu linija kojom će točke prostorije biti povezane, a koristi si prilikom</w:t>
+      </w:r>
+      <w:r>
+        <w:t xml:space="preserve"> crtanja </w:t>
       </w:r>
       <w:r>
         <w:t xml:space="preserve">tj. </w:t>
@@ -5805,10 +6022,136 @@
     </w:p>
     <w:p>
       <w:pPr>
-        <w:ind w:firstLine="0"/>
-      </w:pPr>
-      <w:r>
-        <w:t>[slika funkcije RenderRoom]</w:t>
+        <w:keepNext/>
+        <w:ind w:firstLine="0"/>
+        <w:jc w:val="center"/>
+      </w:pPr>
+      <w:r>
+        <w:lastRenderedPageBreak/>
+        <w:drawing>
+          <wp:inline distT="0" distB="0" distL="0" distR="0" wp14:anchorId="3CA1BC27" wp14:editId="23BBF445">
+            <wp:extent cx="5648325" cy="3956845"/>
+            <wp:effectExtent l="19050" t="19050" r="9525" b="24765"/>
+            <wp:docPr id="5" name="Picture 5"/>
+            <wp:cNvGraphicFramePr>
+              <a:graphicFrameLocks xmlns:a="http://schemas.openxmlformats.org/drawingml/2006/main" noChangeAspect="1"/>
+            </wp:cNvGraphicFramePr>
+            <a:graphic xmlns:a="http://schemas.openxmlformats.org/drawingml/2006/main">
+              <a:graphicData uri="http://schemas.openxmlformats.org/drawingml/2006/picture">
+                <pic:pic xmlns:pic="http://schemas.openxmlformats.org/drawingml/2006/picture">
+                  <pic:nvPicPr>
+                    <pic:cNvPr id="0" name=""/>
+                    <pic:cNvPicPr/>
+                  </pic:nvPicPr>
+                  <pic:blipFill>
+                    <a:blip r:embed="rId11">
+                      <a:extLst>
+                        <a:ext uri="{BEBA8EAE-BF5A-486C-A8C5-ECC9F3942E4B}">
+                          <a14:imgProps xmlns:a14="http://schemas.microsoft.com/office/drawing/2010/main">
+                            <a14:imgLayer r:embed="rId12">
+                              <a14:imgEffect>
+                                <a14:sharpenSoften amount="1000"/>
+                              </a14:imgEffect>
+                            </a14:imgLayer>
+                          </a14:imgProps>
+                        </a:ext>
+                      </a:extLst>
+                    </a:blip>
+                    <a:stretch>
+                      <a:fillRect/>
+                    </a:stretch>
+                  </pic:blipFill>
+                  <pic:spPr>
+                    <a:xfrm>
+                      <a:off x="0" y="0"/>
+                      <a:ext cx="5650048" cy="3958052"/>
+                    </a:xfrm>
+                    <a:prstGeom prst="rect">
+                      <a:avLst/>
+                    </a:prstGeom>
+                    <a:ln>
+                      <a:solidFill>
+                        <a:schemeClr val="accent1">
+                          <a:alpha val="79000"/>
+                        </a:schemeClr>
+                      </a:solidFill>
+                    </a:ln>
+                    <a:effectLst>
+                      <a:outerShdw blurRad="50800" dist="50800" sx="1000" sy="1000" algn="ctr" rotWithShape="0">
+                        <a:srgbClr val="000000">
+                          <a:alpha val="99000"/>
+                        </a:srgbClr>
+                      </a:outerShdw>
+                    </a:effectLst>
+                  </pic:spPr>
+                </pic:pic>
+              </a:graphicData>
+            </a:graphic>
+          </wp:inline>
+        </w:drawing>
+      </w:r>
+    </w:p>
+    <w:p>
+      <w:pPr>
+        <w:pStyle w:val="Caption"/>
+        <w:jc w:val="center"/>
+      </w:pPr>
+      <w:r>
+        <w:t xml:space="preserve">Slika </w:t>
+      </w:r>
+      <w:r>
+        <w:fldChar w:fldCharType="begin"/>
+      </w:r>
+      <w:r>
+        <w:instrText xml:space="preserve"> SEQ Slika \* ARABIC </w:instrText>
+      </w:r>
+      <w:r>
+        <w:fldChar w:fldCharType="separate"/>
+      </w:r>
+      <w:r>
+        <w:rPr>
+          <w:noProof/>
+        </w:rPr>
+        <w:t>3</w:t>
+      </w:r>
+      <w:r>
+        <w:fldChar w:fldCharType="end"/>
+      </w:r>
+      <w:r>
+        <w:t xml:space="preserve"> Prikaz funkcije</w:t>
+      </w:r>
+      <w:r>
+        <w:rPr>
+          <w:noProof/>
+        </w:rPr>
+        <w:t xml:space="preserve"> za crtanje sobe na prozoru</w:t>
+      </w:r>
+    </w:p>
+    <w:p>
+      <w:pPr>
+        <w:ind w:firstLine="0"/>
+        <w:jc w:val="both"/>
+      </w:pPr>
+      <w:r>
+        <w:t>Prije samog crtanja sobena nekom prozoru/widget-u moramo definirati QPainter te mu pr</w:t>
+      </w:r>
+      <w:r>
+        <w:t>o</w:t>
+      </w:r>
+      <w:r>
+        <w:t>sljediti QWidget objekt na koji želimo crtati nakon čega smo mu postavili način crtanja sa funkcijom setRenderHint(QPainter::Antialiasing)</w:t>
+      </w:r>
+      <w:r>
+        <w:t xml:space="preserve"> tako da se smanji pikselizacija linija koje nisu vertikalne ili horizontalne. Zatim provjeravamo da li je prostorija označena kao aktivna i ako je definiramo QBrush objekt koji se koristi kod popunjavanja unutrašnjost</w:t>
+      </w:r>
+      <w:r>
+        <w:t xml:space="preserve">i prostorije s određenom bojom. </w:t>
+      </w:r>
+      <w:r>
+        <w:t>QPen objekt ćemo koristiti za crtanje linija prostorije</w:t>
+      </w:r>
+      <w:r>
+        <w:t xml:space="preserve"> te mu moramo definirati debljinu, boju i definirati stil kako će linija izgledati na rubovima/krajevima. QPolygon objektu prosljeđujemo listu točaka prema kojima se crta neki oblik te se pozivom funkcije drawPolygon brši crtanje oblika. Nakon što smo nacrtali prostoriju i ispunili ju bojom potrebno je na koordinati svake točke nacrtati grafiku pozivom funkcije drawImage nad painter objektom. Kada se crtaju neke grafike potrebno je prosljediti QImage objekt u kojem već postoji spremljena neka slika i to za svaku točku posebno, a kod nas su to različite slike za rubne točke i centralnu točku tako da ćemo imati 2 poziva funkcije drawImage sa različitim QImage objektima.</w:t>
       </w:r>
       <w:r>
         <w:br w:type="page"/>
@@ -5819,7 +6162,7 @@
         <w:pStyle w:val="Heading3"/>
         <w:ind w:firstLine="0"/>
       </w:pPr>
-      <w:bookmarkStart w:id="16" w:name="_Toc492497203"/>
+      <w:bookmarkStart w:id="16" w:name="_Toc492758548"/>
       <w:r>
         <w:lastRenderedPageBreak/>
         <w:t>Global klasa</w:t>
@@ -5903,12 +6246,7 @@
         <w:jc w:val="both"/>
       </w:pPr>
       <w:r>
-        <w:t>Funkcija IsPosInsidePointRadius(QPoint _p1, QPoint _p2, float _rad) za prva 2 parametra prihvaća 2 objekta tipa QPoint koji zapravo predstavljaju točke za koje je potrebno provjeriti da li je njihova udaljenost manja od trećeg parametra koji predstavlja radius. Ukoliko se prva točka nalazi unutar radiusa druge točke tj. ako se druga točka nalazi unutar radiusa prve točke tada će funkcija vratiti vrijednost true, a u bilo kojem drugom slučaju povratna vrijednost će biti false. Tu funkciju koristimo k</w:t>
-      </w:r>
-      <w:bookmarkStart w:id="17" w:name="_GoBack"/>
-      <w:bookmarkEnd w:id="17"/>
-      <w:r>
-        <w:t xml:space="preserve">od editora kada provjeravamo da li grafika neke točke dodiruje grafiku neke druge točke </w:t>
+        <w:t xml:space="preserve">Funkcija IsPosInsidePointRadius(QPoint _p1, QPoint _p2, float _rad) za prva 2 parametra prihvaća 2 objekta tipa QPoint koji zapravo predstavljaju točke za koje je potrebno provjeriti da li je njihova udaljenost manja od trećeg parametra koji predstavlja radius. Ukoliko se prva točka nalazi unutar radiusa druge točke tj. ako se druga točka nalazi unutar radiusa prve točke tada će funkcija vratiti vrijednost true, a u bilo kojem drugom slučaju povratna vrijednost će biti false. Tu funkciju koristimo kod editora kada provjeravamo da li grafika neke točke dodiruje grafiku neke druge točke </w:t>
       </w:r>
       <w:r>
         <w:t>te će</w:t>
@@ -6020,10 +6358,12 @@
         <w:pStyle w:val="Heading3"/>
         <w:ind w:firstLine="0"/>
       </w:pPr>
+      <w:bookmarkStart w:id="17" w:name="_Toc492758549"/>
       <w:r>
         <w:lastRenderedPageBreak/>
         <w:t>JSONConnection</w:t>
       </w:r>
+      <w:bookmarkEnd w:id="17"/>
     </w:p>
     <w:p>
       <w:pPr>
@@ -6269,6 +6609,179 @@
     </w:p>
     <w:p>
       <w:pPr>
+        <w:pStyle w:val="Heading1"/>
+        <w:ind w:firstLine="0"/>
+      </w:pPr>
+      <w:bookmarkStart w:id="18" w:name="_Toc492758550"/>
+      <w:r>
+        <w:lastRenderedPageBreak/>
+        <w:t>Korištenje programa</w:t>
+      </w:r>
+      <w:bookmarkEnd w:id="18"/>
+    </w:p>
+    <w:p>
+      <w:pPr>
+        <w:ind w:firstLine="0"/>
+      </w:pPr>
+    </w:p>
+    <w:p>
+      <w:pPr>
+        <w:pStyle w:val="Heading2"/>
+        <w:ind w:firstLine="0"/>
+      </w:pPr>
+      <w:bookmarkStart w:id="19" w:name="_Toc492758551"/>
+      <w:r>
+        <w:t>Editor</w:t>
+      </w:r>
+      <w:bookmarkEnd w:id="19"/>
+    </w:p>
+    <w:p>
+      <w:pPr>
+        <w:ind w:firstLine="0"/>
+      </w:pPr>
+      <w:r>
+        <w:t>Kod editora postoji 6 komandi za promjenu sheme katova, prostorija, točaka, itd. U gornjem lijevom kutu se nalaze komande koje su grupirane vertikalno po vrsti posla kojeg obavljaju tj. u prvom retku su gumbi(QPushButton) za dodavanje prostorija, točaka i katova dok se ispod njih nalaze gumbi za brisanje prostorija, točaka i katova.</w:t>
+      </w:r>
+    </w:p>
+    <w:p/>
+    <w:p>
+      <w:pPr>
+        <w:keepNext/>
+        <w:jc w:val="center"/>
+      </w:pPr>
+      <w:r>
+        <w:rPr>
+          <w:noProof/>
+          <w:lang w:val="en-CA" w:eastAsia="en-CA"/>
+        </w:rPr>
+        <w:drawing>
+          <wp:inline distT="0" distB="0" distL="0" distR="0" wp14:anchorId="1BF673A9" wp14:editId="58BFEE63">
+            <wp:extent cx="4200525" cy="3383307"/>
+            <wp:effectExtent l="0" t="0" r="0" b="7620"/>
+            <wp:docPr id="1" name="Picture 1"/>
+            <wp:cNvGraphicFramePr>
+              <a:graphicFrameLocks xmlns:a="http://schemas.openxmlformats.org/drawingml/2006/main" noChangeAspect="1"/>
+            </wp:cNvGraphicFramePr>
+            <a:graphic xmlns:a="http://schemas.openxmlformats.org/drawingml/2006/main">
+              <a:graphicData uri="http://schemas.openxmlformats.org/drawingml/2006/picture">
+                <pic:pic xmlns:pic="http://schemas.openxmlformats.org/drawingml/2006/picture">
+                  <pic:nvPicPr>
+                    <pic:cNvPr id="0" name=""/>
+                    <pic:cNvPicPr/>
+                  </pic:nvPicPr>
+                  <pic:blipFill>
+                    <a:blip r:embed="rId13"/>
+                    <a:stretch>
+                      <a:fillRect/>
+                    </a:stretch>
+                  </pic:blipFill>
+                  <pic:spPr>
+                    <a:xfrm>
+                      <a:off x="0" y="0"/>
+                      <a:ext cx="4200525" cy="3383307"/>
+                    </a:xfrm>
+                    <a:prstGeom prst="rect">
+                      <a:avLst/>
+                    </a:prstGeom>
+                  </pic:spPr>
+                </pic:pic>
+              </a:graphicData>
+            </a:graphic>
+          </wp:inline>
+        </w:drawing>
+      </w:r>
+    </w:p>
+    <w:p>
+      <w:pPr>
+        <w:pStyle w:val="Caption"/>
+        <w:jc w:val="center"/>
+      </w:pPr>
+      <w:r>
+        <w:t xml:space="preserve">Slika </w:t>
+      </w:r>
+      <w:r>
+        <w:fldChar w:fldCharType="begin"/>
+      </w:r>
+      <w:r>
+        <w:instrText xml:space="preserve"> SEQ Slika \* ARABIC </w:instrText>
+      </w:r>
+      <w:r>
+        <w:fldChar w:fldCharType="separate"/>
+      </w:r>
+      <w:r>
+        <w:rPr>
+          <w:noProof/>
+        </w:rPr>
+        <w:t>4</w:t>
+      </w:r>
+      <w:r>
+        <w:fldChar w:fldCharType="end"/>
+      </w:r>
+      <w:r>
+        <w:t xml:space="preserve"> Prikaz trenutno aktivne prostorije unutar Editora</w:t>
+      </w:r>
+    </w:p>
+    <w:p/>
+    <w:p>
+      <w:pPr>
+        <w:ind w:firstLine="0"/>
+      </w:pPr>
+      <w:r>
+        <w:t>Takav dizaj grupiranja QPushButton objekata po funkcijama koje se izvršavaju kada se oni okinu omogućuje lakše snalaženje po grafičkom sučelju i lakše pamćenja rasporeda elemenata od kojeg se to sučelje sastoji. Ispod njih se nalazi gumb za spremanje svih katova u JSON formatu</w:t>
+      </w:r>
+      <w:r>
+        <w:t xml:space="preserve"> te ta komanda zapravo poziva funkciju WriteAll() nad nekim JSONConnection objektom. Ispod gumba za spremanje trenutne sheme se nalazi </w:t>
+      </w:r>
+      <w:r>
+        <w:lastRenderedPageBreak/>
+        <w:t>padajući izbornik koji prikazuje popis svih katova koji su trenutno učitali u listu katova koju sadrži sam editor. Svaki puta kada izbrišemo ili dodamo novi kat mijenja se lista katova te će biti potrebno osvježiti sve opcije ko</w:t>
+      </w:r>
+      <w:r>
+        <w:t>je padajući izbornik prikazuje.</w:t>
+      </w:r>
+      <w:r>
+        <w:t xml:space="preserve"> </w:t>
+      </w:r>
+    </w:p>
+    <w:p>
+      <w:pPr>
+        <w:ind w:firstLine="0"/>
+      </w:pPr>
+      <w:r>
+        <w:t xml:space="preserve">U prvom stupcu se nalaze komande za dodavanje i brisanje prostorija. Kada dodajemo prostoriju ona se dodaje u listu prostorija unutar trenutno aktivnog kata te će pokazivač na aktivnu sobu pokazivati na tu novu dodanu prostoriju. Kada brišemo prostoriju zapravo se briše ona prostorija na koju trenutno pokazuje activeRoom pokazivač koji se nalazi unutar klase Floor za trenutno aktivni kat. </w:t>
+      </w:r>
+    </w:p>
+    <w:p>
+      <w:pPr>
+        <w:ind w:firstLine="0"/>
+      </w:pPr>
+      <w:r>
+        <w:t>U drugom stupcu se nalaze komande za dodavanje i brisanje točaka za trenutno aktivnu prostoriju. Ako activeRoom pokazivač pokazuje na neku vrijednost tada imamo aktivnu porstoriju kojoj je moguće dodati novu točka na poziciju između trenutno zadnje i predzadnje točke. Komanda za brisanje točke</w:t>
+      </w:r>
+      <w:r>
+        <w:t xml:space="preserve"> je zapravo stanje koje se može mijenjati tako da se umjesto označavanja svake točke i njenog brisanja može samo kliknuti na točku za vrijeme stanja brisanja, a kada želimo mijenjati poziciju neke točke tada se to stanje isključuje. Važno je napomenuti da čim označimo neku točku kada ju želimo pomicati po ekranu tj. u kada nismo u stanju brisanja, tada će i prostoriju koja sadrži tu točku postati aktivna – pokazivač na aktivnu sobu activeRoom će sada pokazivati na tu prostoriju. </w:t>
+      </w:r>
+    </w:p>
+    <w:p>
+      <w:pPr>
+        <w:ind w:firstLine="0"/>
+      </w:pPr>
+      <w:r>
+        <w:t>Treći stupac sadrži komande čijim se okidanjem pozivaju funkcije za dodavanje i brisanje katove. Kada dodajemo neki kat on će se dodati u listu katova</w:t>
+      </w:r>
+      <w:r>
+        <w:t xml:space="preserve"> koja se nalazi u editor klasi</w:t>
+      </w:r>
+      <w:r>
+        <w:t xml:space="preserve"> </w:t>
+      </w:r>
+      <w:r>
+        <w:t>te će pokazivač na aktivan sada pokazivati na taj novo dodani kat. Ukoliko brišemo neki kat activeFloor* ne smije pokazivati na pogrešnu memorijsku adresu jer će se program srušiti no ako je postavljen na nullptr svejedno se okida funkcija za brisanje kata no ništa se neće dogoditi jer se u samoj funkciji nalaze sigurnosne provjere koje nam garantiraju da se nikakva greška neće pojaviti.</w:t>
+      </w:r>
+    </w:p>
+    <w:p/>
+    <w:p>
+      <w:pPr>
         <w:spacing w:after="0" w:line="240" w:lineRule="auto"/>
         <w:ind w:firstLine="0"/>
       </w:pPr>
@@ -6278,16 +6791,6 @@
         <w:spacing w:after="0" w:line="240" w:lineRule="auto"/>
         <w:ind w:firstLine="0"/>
       </w:pPr>
-    </w:p>
-    <w:p>
-      <w:pPr>
-        <w:pStyle w:val="Heading1"/>
-      </w:pPr>
-      <w:bookmarkStart w:id="18" w:name="_Toc492497204"/>
-      <w:r>
-        <w:t>Korištenje programa</w:t>
-      </w:r>
-      <w:bookmarkEnd w:id="18"/>
     </w:p>
     <w:p>
       <w:pPr>
@@ -6302,16 +6805,213 @@
           <w:szCs w:val="28"/>
         </w:rPr>
       </w:pPr>
-    </w:p>
-    <w:p>
-      <w:r>
-        <w:t>-&gt; korištenje editora, korištenje client-a, objasniti stanja(remove Point ON/OFF)</w:t>
+      <w:r>
+        <w:br w:type="page"/>
+      </w:r>
+    </w:p>
+    <w:p>
+      <w:pPr>
+        <w:pStyle w:val="Heading2"/>
+        <w:ind w:firstLine="0"/>
+      </w:pPr>
+      <w:bookmarkStart w:id="20" w:name="_Toc492758552"/>
+      <w:r>
+        <w:lastRenderedPageBreak/>
+        <w:t>Client</w:t>
+      </w:r>
+      <w:bookmarkEnd w:id="20"/>
+    </w:p>
+    <w:p>
+      <w:pPr>
+        <w:ind w:firstLine="0"/>
+      </w:pPr>
+      <w:r>
+        <w:t xml:space="preserve">Kod klijentske aplikacije na grafičkom sučelju u gornjem lijevom kutu prozora imamo 2 padajuća izbornika. Lijevi izbornik služi kako bi se odabrao kat sa sobama kojeg želimo prikazati na prozoru, a desni služi za odabir i pronalazak neke prostorije koja se nalazi na tom katu. </w:t>
+      </w:r>
+    </w:p>
+    <w:p>
+      <w:pPr>
+        <w:ind w:firstLine="0"/>
+      </w:pPr>
+    </w:p>
+    <w:p>
+      <w:pPr>
+        <w:keepNext/>
+        <w:ind w:firstLine="0"/>
+        <w:jc w:val="center"/>
+      </w:pPr>
+      <w:r>
+        <w:rPr>
+          <w:noProof/>
+          <w:lang w:val="en-CA" w:eastAsia="en-CA"/>
+        </w:rPr>
+        <w:drawing>
+          <wp:inline distT="0" distB="0" distL="0" distR="0" wp14:anchorId="0A094B21" wp14:editId="2193ED4F">
+            <wp:extent cx="4629150" cy="3187981"/>
+            <wp:effectExtent l="0" t="0" r="0" b="0"/>
+            <wp:docPr id="7" name="Picture 7"/>
+            <wp:cNvGraphicFramePr>
+              <a:graphicFrameLocks xmlns:a="http://schemas.openxmlformats.org/drawingml/2006/main" noChangeAspect="1"/>
+            </wp:cNvGraphicFramePr>
+            <a:graphic xmlns:a="http://schemas.openxmlformats.org/drawingml/2006/main">
+              <a:graphicData uri="http://schemas.openxmlformats.org/drawingml/2006/picture">
+                <pic:pic xmlns:pic="http://schemas.openxmlformats.org/drawingml/2006/picture">
+                  <pic:nvPicPr>
+                    <pic:cNvPr id="0" name=""/>
+                    <pic:cNvPicPr/>
+                  </pic:nvPicPr>
+                  <pic:blipFill>
+                    <a:blip r:embed="rId14"/>
+                    <a:stretch>
+                      <a:fillRect/>
+                    </a:stretch>
+                  </pic:blipFill>
+                  <pic:spPr>
+                    <a:xfrm>
+                      <a:off x="0" y="0"/>
+                      <a:ext cx="4629150" cy="3187981"/>
+                    </a:xfrm>
+                    <a:prstGeom prst="rect">
+                      <a:avLst/>
+                    </a:prstGeom>
+                  </pic:spPr>
+                </pic:pic>
+              </a:graphicData>
+            </a:graphic>
+          </wp:inline>
+        </w:drawing>
+      </w:r>
+    </w:p>
+    <w:p>
+      <w:pPr>
+        <w:pStyle w:val="Caption"/>
+        <w:jc w:val="center"/>
+      </w:pPr>
+      <w:r>
+        <w:t xml:space="preserve">Slika </w:t>
+      </w:r>
+      <w:r>
+        <w:fldChar w:fldCharType="begin"/>
+      </w:r>
+      <w:r>
+        <w:instrText xml:space="preserve"> SEQ Slika \* ARABIC </w:instrText>
+      </w:r>
+      <w:r>
+        <w:fldChar w:fldCharType="separate"/>
+      </w:r>
+      <w:r>
+        <w:rPr>
+          <w:noProof/>
+        </w:rPr>
+        <w:t>5</w:t>
+      </w:r>
+      <w:r>
+        <w:fldChar w:fldCharType="end"/>
+      </w:r>
+      <w:r>
+        <w:t xml:space="preserve"> Prikaz trenutno aktivne prostorije unutar Client prozora</w:t>
+      </w:r>
+    </w:p>
+    <w:p>
+      <w:pPr>
+        <w:ind w:firstLine="0"/>
+      </w:pPr>
+    </w:p>
+    <w:p>
+      <w:pPr>
+        <w:jc w:val="both"/>
+      </w:pPr>
+      <w:r>
+        <w:t>Kada se odabere</w:t>
+      </w:r>
+      <w:r>
+        <w:t xml:space="preserve"> </w:t>
+      </w:r>
+      <w:r>
+        <w:t>neka opcija unutar padajućeg izbornika za katove tada će se pokrenuti funkcija koja će iterirati kroz listu katova te ukoliko pronađe kat koji nosi isto ime kao i odabrana opcija postaviti taj kat za aktivni kat. Tek onda se na prozoru iscrtavaju sve sobe na koje se nalaze unutar trenutno aktivnog kata. Prilikom svake promjene kata moraju se osvježiti opcije koje nudi padajući izbornik za odabir prostorije. Kada se odabere neka opcija iz padajućeg izbornika za prostorije</w:t>
+      </w:r>
+      <w:r>
+        <w:t xml:space="preserve"> poziva se funkcija koja iterira kroz sve sobe na aktivnom katu te ukoliko se nađe soba sa istim imenom kao i odabrana opcija onda </w:t>
+      </w:r>
+      <w:r>
+        <w:t xml:space="preserve">se ta soba postavlja za aktivnu, a </w:t>
+      </w:r>
+      <w:r>
+        <w:t xml:space="preserve">objektu Room </w:t>
+      </w:r>
+      <w:r>
+        <w:t xml:space="preserve">koji predstavlja tu sobu se </w:t>
+      </w:r>
+      <w:r>
+        <w:t>isActive</w:t>
+      </w:r>
+      <w:r>
+        <w:t xml:space="preserve"> varijabla postavlja</w:t>
+      </w:r>
+      <w:r>
+        <w:t xml:space="preserve"> na true kako bi mogli pobojati </w:t>
+      </w:r>
+      <w:r>
+        <w:lastRenderedPageBreak/>
+        <w:t>unutrašnjost sobe. Interna varijabla je važna jer se funkcija za crtanje prostorije nalazi unutar Room klase te se mora znati da li je ta soba aktivna ili nije kako bi znali da ju je potrebno ispuniti bojom.</w:t>
+      </w:r>
+      <w:r>
+        <w:t xml:space="preserve"> Ukoliko bi grupirali pokazivač na aktivnu sobu i neki bool podatak za aktivnost tada bi </w:t>
+      </w:r>
+      <w:r>
+        <w:t>se unutar te strukture zapravo bojala/ispunjavala soba koja je aktivna te ne bi morala postojati isActive varijabla unutar svake instance klase Room. U tome slučaju bi morali raditi posebnu</w:t>
+      </w:r>
+      <w:r>
+        <w:t xml:space="preserve"> strukturu kako bi ujedinili stanje i referencu na prostoriju te bi</w:t>
+      </w:r>
+      <w:r>
+        <w:t xml:space="preserve"> </w:t>
+      </w:r>
+      <w:r>
+        <w:t>se u potpunosti eliminirala mogućnost za popunjavanje više prostorija odjednom ukoliko bi sličnu funkcionalsnot implementirali u budućnosti.</w:t>
+      </w:r>
+    </w:p>
+    <w:p>
+      <w:pPr>
+        <w:ind w:firstLine="0"/>
+        <w:jc w:val="both"/>
+      </w:pPr>
+      <w:r>
+        <w:t xml:space="preserve">Mogućnost </w:t>
+      </w:r>
+      <w:r>
+        <w:t>pomicanja prostorija i točaka, stavaranje i brisanje točaka, prostorija i katova te promjena imena soba nisu moguće u klijentskoj aplikaciji. Opcija za promjenu sadržaja</w:t>
+      </w:r>
+      <w:r>
+        <w:t xml:space="preserve"> QLineEdit objekta koji zapravo predstavlja ime za svaku sobu je isključena tj. može se čitati sadržaj editBox objekta, ali mu se sadržaj ne može mijenjati</w:t>
+      </w:r>
+      <w:r>
+        <w:t xml:space="preserve"> jer to nije dio klijentske aplikacije</w:t>
+      </w:r>
+      <w:r>
+        <w:t>.</w:t>
+      </w:r>
+      <w:r>
+        <w:t xml:space="preserve"> JSON file je potrebno pročitati samo jednom te se lista unutar kojeg se čuvaju sve sobe samo jednom instancira te se ništa unutar njega ne mijenja sve dok se klijentski prozor </w:t>
+      </w:r>
+      <w:r>
+        <w:t>ne ugasi.</w:t>
       </w:r>
     </w:p>
     <w:p>
       <w:pPr>
         <w:spacing w:after="0" w:line="240" w:lineRule="auto"/>
         <w:ind w:firstLine="0"/>
+      </w:pPr>
+      <w:r>
+        <w:br w:type="page"/>
+      </w:r>
+    </w:p>
+    <w:p>
+      <w:pPr>
+        <w:spacing w:after="0" w:line="240" w:lineRule="auto"/>
+        <w:ind w:firstLine="0"/>
+        <w:jc w:val="center"/>
         <w:rPr>
           <w:rFonts w:eastAsiaTheme="majorEastAsia" w:cstheme="majorBidi"/>
           <w:b/>
@@ -6322,6 +7022,131 @@
         </w:rPr>
       </w:pPr>
       <w:r>
+        <w:rPr>
+          <w:rFonts w:eastAsiaTheme="majorEastAsia" w:cstheme="majorBidi"/>
+          <w:b/>
+          <w:bCs/>
+          <w:color w:val="365F91" w:themeColor="accent1" w:themeShade="BF"/>
+          <w:sz w:val="40"/>
+          <w:szCs w:val="28"/>
+        </w:rPr>
+        <w:lastRenderedPageBreak/>
+        <w:t xml:space="preserve">Način </w:t>
+      </w:r>
+      <w:r>
+        <w:rPr>
+          <w:rFonts w:eastAsiaTheme="majorEastAsia" w:cstheme="majorBidi"/>
+          <w:b/>
+          <w:bCs/>
+          <w:color w:val="365F91" w:themeColor="accent1" w:themeShade="BF"/>
+          <w:sz w:val="40"/>
+          <w:szCs w:val="28"/>
+        </w:rPr>
+        <w:t>i</w:t>
+      </w:r>
+      <w:r>
+        <w:rPr>
+          <w:rFonts w:eastAsiaTheme="majorEastAsia" w:cstheme="majorBidi"/>
+          <w:b/>
+          <w:bCs/>
+          <w:color w:val="365F91" w:themeColor="accent1" w:themeShade="BF"/>
+          <w:sz w:val="40"/>
+          <w:szCs w:val="28"/>
+        </w:rPr>
+        <w:t>mplementacije</w:t>
+      </w:r>
+      <w:r>
+        <w:rPr>
+          <w:rFonts w:eastAsiaTheme="majorEastAsia" w:cstheme="majorBidi"/>
+          <w:b/>
+          <w:bCs/>
+          <w:color w:val="365F91" w:themeColor="accent1" w:themeShade="BF"/>
+          <w:sz w:val="40"/>
+          <w:szCs w:val="28"/>
+        </w:rPr>
+        <w:t xml:space="preserve"> aplikacije</w:t>
+      </w:r>
+    </w:p>
+    <w:p>
+      <w:pPr>
+        <w:spacing w:after="0" w:line="240" w:lineRule="auto"/>
+        <w:ind w:firstLine="0"/>
+        <w:jc w:val="center"/>
+        <w:rPr>
+          <w:rFonts w:eastAsiaTheme="majorEastAsia" w:cstheme="majorBidi"/>
+          <w:b/>
+          <w:bCs/>
+          <w:color w:val="365F91" w:themeColor="accent1" w:themeShade="BF"/>
+          <w:sz w:val="40"/>
+          <w:szCs w:val="28"/>
+        </w:rPr>
+      </w:pPr>
+    </w:p>
+    <w:p>
+      <w:pPr>
+        <w:ind w:firstLine="0"/>
+        <w:jc w:val="both"/>
+        <w:rPr>
+          <w:rFonts w:eastAsiaTheme="majorEastAsia"/>
+        </w:rPr>
+      </w:pPr>
+      <w:r>
+        <w:rPr>
+          <w:rFonts w:eastAsiaTheme="majorEastAsia"/>
+        </w:rPr>
+        <w:t xml:space="preserve">Kada bi se govorilo o korištenju </w:t>
+      </w:r>
+      <w:r>
+        <w:rPr>
+          <w:rFonts w:eastAsiaTheme="majorEastAsia"/>
+        </w:rPr>
+        <w:t xml:space="preserve">ove aplikacije u realnoj okolini onda bi se ona </w:t>
+      </w:r>
+      <w:r>
+        <w:rPr>
+          <w:rFonts w:eastAsiaTheme="majorEastAsia"/>
+        </w:rPr>
+        <w:t>mogla implementirati na način da se editor postavi na neko okruženje na kojem bi bilo moguće što bolje, kvalitetnije i preciznije izraditi i dizajnirati shemu zgrade/katova</w:t>
+      </w:r>
+      <w:r>
+        <w:rPr>
+          <w:rFonts w:eastAsiaTheme="majorEastAsia"/>
+        </w:rPr>
+        <w:t xml:space="preserve"> u najbržem vremenu</w:t>
+      </w:r>
+      <w:r>
+        <w:rPr>
+          <w:rFonts w:eastAsiaTheme="majorEastAsia"/>
+        </w:rPr>
+        <w:t xml:space="preserve"> te bi bilo najbolje da se postavi na neki operacijski sustav kojeg podržavaju računala. Klijentska aplikacija bi se postavila na neke računalne operacijske sustave, ali bi se koristila i na mobilnim uređajima kako bi korisnici u pokretu mogli naći traženu prostoriju unutar neke zgrade.</w:t>
+      </w:r>
+      <w:r>
+        <w:rPr>
+          <w:rFonts w:eastAsiaTheme="majorEastAsia"/>
+        </w:rPr>
+        <w:t xml:space="preserve"> Korisnici ne bi morali imati pristup mreži kako bi koristili aplikaciju već bi se samo morao preuzeti plan zgrade u obliku JSON datoteke te se koristiti neovisno o mreži. U slučaju promjene sheme samo bi se trebao preuzeti novi osježeni JSON iz kojeg bi klijentska</w:t>
+      </w:r>
+      <w:r>
+        <w:rPr>
+          <w:rFonts w:eastAsiaTheme="majorEastAsia"/>
+        </w:rPr>
+        <w:t xml:space="preserve"> aplikacija čitala nove podatke.</w:t>
+      </w:r>
+    </w:p>
+    <w:p>
+      <w:pPr>
+        <w:spacing w:after="0" w:line="240" w:lineRule="auto"/>
+        <w:ind w:firstLine="0"/>
+        <w:rPr>
+          <w:rFonts w:eastAsiaTheme="majorEastAsia" w:cstheme="majorBidi"/>
+          <w:b/>
+          <w:bCs/>
+          <w:color w:val="365F91" w:themeColor="accent1" w:themeShade="BF"/>
+          <w:sz w:val="40"/>
+          <w:szCs w:val="28"/>
+        </w:rPr>
+      </w:pPr>
+      <w:r>
         <w:br w:type="page"/>
       </w:r>
     </w:p>
@@ -6329,12 +7154,12 @@
       <w:pPr>
         <w:pStyle w:val="Heading1"/>
       </w:pPr>
-      <w:bookmarkStart w:id="19" w:name="_Toc492497205"/>
+      <w:bookmarkStart w:id="21" w:name="_Toc492758553"/>
       <w:r>
         <w:lastRenderedPageBreak/>
         <w:t>Moguća poboljšanja</w:t>
       </w:r>
-      <w:bookmarkEnd w:id="19"/>
+      <w:bookmarkEnd w:id="21"/>
     </w:p>
     <w:p>
       <w:pPr>
@@ -6347,8 +7172,25 @@
         <w:t>navesti probleme</w:t>
       </w:r>
       <w:r>
-        <w:t xml:space="preserve"> s realokacijom vektora, pointer to nothing, nemogučnost inputa u dekonstruktoru 'Room' klase, vrednovanje rješenja problema i kako bi moglo biti bolje, smjernice za daljnji razvoj(na mobitele)</w:t>
-      </w:r>
+        <w:t xml:space="preserve"> s realokacijom vekt</w:t>
+      </w:r>
+      <w:r>
+        <w:t>ora, pointer to nothing, nemoguć</w:t>
+      </w:r>
+      <w:r>
+        <w:t>nost inputa u dekonstruktoru 'Room' klase, vrednovanje rješenja problema i kako bi moglo biti bolje, smjernice za daljnji razvoj(na mobitele)</w:t>
+      </w:r>
+    </w:p>
+    <w:p>
+      <w:pPr>
+        <w:ind w:left="720" w:firstLine="0"/>
+      </w:pPr>
+    </w:p>
+    <w:p>
+      <w:pPr>
+        <w:pStyle w:val="ListParagraph"/>
+        <w:ind w:left="1080" w:firstLine="0"/>
+      </w:pPr>
     </w:p>
     <w:p/>
     <w:p>
@@ -6359,16 +7201,120 @@
       <w:r>
         <w:br w:type="page"/>
       </w:r>
-      <w:bookmarkStart w:id="20" w:name="_Toc492497206"/>
+      <w:bookmarkStart w:id="22" w:name="_Toc492758554"/>
       <w:r>
         <w:lastRenderedPageBreak/>
         <w:t>Zaključak</w:t>
       </w:r>
-      <w:bookmarkEnd w:id="20"/>
-    </w:p>
-    <w:p>
-      <w:pPr>
-        <w:spacing w:after="0" w:line="240" w:lineRule="auto"/>
+      <w:bookmarkEnd w:id="22"/>
+    </w:p>
+    <w:p/>
+    <w:p>
+      <w:pPr>
+        <w:ind w:firstLine="0"/>
+      </w:pPr>
+      <w:r>
+        <w:t xml:space="preserve">Izrađena aplikacija za izradu rasporeda prostorija omogućuje jednostavno dizajniranje, pozicioniranje i izradu prostorija unutar neke </w:t>
+      </w:r>
+      <w:r>
+        <w:t>ustanove. Jednostavno grafičko sučelje</w:t>
+      </w:r>
+      <w:r>
+        <w:t xml:space="preserve"> znatno</w:t>
+      </w:r>
+      <w:r>
+        <w:t xml:space="preserve"> </w:t>
+      </w:r>
+      <w:r>
+        <w:t xml:space="preserve">olakšava </w:t>
+      </w:r>
+      <w:r>
+        <w:t>uporabu</w:t>
+      </w:r>
+      <w:r>
+        <w:t>,</w:t>
+      </w:r>
+      <w:r>
+        <w:t xml:space="preserve"> povećava razinu snalažljivosti i</w:t>
+      </w:r>
+      <w:r>
+        <w:t xml:space="preserve"> pamćen</w:t>
+      </w:r>
+      <w:r>
+        <w:t>ja</w:t>
+      </w:r>
+      <w:r>
+        <w:t xml:space="preserve"> glavnih komandi</w:t>
+      </w:r>
+      <w:r>
+        <w:t>/elemenata sučelja</w:t>
+      </w:r>
+      <w:r>
+        <w:t xml:space="preserve"> za promjenu sheme rasporeda prostorija</w:t>
+      </w:r>
+      <w:r>
+        <w:t xml:space="preserve"> te je to osigurano u što kraćem vremenu. </w:t>
+      </w:r>
+      <w:r>
+        <w:t>S obzirom da je kompleksnost izrade plana rasporeda katova i prostorija svedena na minimum povećava se produktivnost prilikom editiranja, ali i prilikom korištenja korisničke aplikacije</w:t>
+      </w:r>
+      <w:r>
+        <w:t xml:space="preserve">. Spremanje podataka o shemi u JSON formatu omogućuje laku prenosivost na druge platforme, a s obzirom da je sam JSON upravo zbog načina na koji je strukturiran lako prenosiv mrežom neće biti problema ako se radi o velikim shemama koje korisničke aplikacije trebaju preuzeti </w:t>
+      </w:r>
+      <w:r>
+        <w:t xml:space="preserve">sa nekog servera. </w:t>
+      </w:r>
+      <w:r>
+        <w:t>Korištenje Qt-a čije je pravilo da se program jednom piše, a zatim postavlja na različite sustave(mobilne, računalne, itd.)</w:t>
+      </w:r>
+      <w:r>
+        <w:t xml:space="preserve"> </w:t>
+      </w:r>
+      <w:r>
+        <w:t>omogućuje laki razvo</w:t>
+      </w:r>
+      <w:r>
+        <w:t>j jer nije potrebno mijenjati projekt ovisno o kojoj se platformi radi te s obzirom da se sam Qt i dalje aktivno razvija moguća je laka prilagodba ukoliko dođe do potrebe za korištenjem aplikacije na nekoj novoj platformi.</w:t>
+      </w:r>
+      <w:r>
+        <w:t xml:space="preserve"> U</w:t>
+      </w:r>
+      <w:r>
+        <w:t xml:space="preserve">koliko kod korisničke aplikacije korištene na </w:t>
+      </w:r>
+      <w:r>
+        <w:t>slabijim i sporijim</w:t>
+      </w:r>
+      <w:r>
+        <w:t xml:space="preserve"> platformama</w:t>
+      </w:r>
+      <w:r>
+        <w:t xml:space="preserve"> </w:t>
+      </w:r>
+      <w:r>
+        <w:t xml:space="preserve">dođe do potrebe za </w:t>
+      </w:r>
+      <w:r>
+        <w:t>povećanjem brzine rada neće biti problem prilagoditi naše programsko riješenje s</w:t>
+      </w:r>
+      <w:r>
+        <w:t xml:space="preserve"> obzirom da se koristi C++ programski jezik</w:t>
+      </w:r>
+      <w:r>
+        <w:t xml:space="preserve"> pomoću kojeg se mogu implementirati razne funkcionalnosti koje će omogućiti </w:t>
+      </w:r>
+      <w:r>
+        <w:t>bolji rad te na npr. mobilnim</w:t>
+      </w:r>
+      <w:r>
+        <w:t xml:space="preserve"> ili nekim sličnim</w:t>
+      </w:r>
+      <w:r>
+        <w:t xml:space="preserve"> uređajima.</w:t>
+      </w:r>
+    </w:p>
+    <w:p>
+      <w:pPr>
         <w:ind w:firstLine="0"/>
         <w:rPr>
           <w:rFonts w:eastAsiaTheme="majorEastAsia" w:cstheme="majorBidi"/>
@@ -6380,6 +7326,20 @@
         </w:rPr>
       </w:pPr>
       <w:r>
+        <w:t>Cilj ovog projekta je ostvaren te imamo gotovo programsko riješenje za editiranje rasporeda prostorija unutar neke ustanove kako bi se korisnici bolje snašli ukoliko n</w:t>
+      </w:r>
+      <w:r>
+        <w:t>isu upoznati s ra</w:t>
+      </w:r>
+      <w:r>
+        <w:t>sporedom soba. Postignuta je jednostavnost kod korištenja editora i klijentske aplikacije tako da nije potrebna nikakva dodatna edukacija niti predznanje</w:t>
+      </w:r>
+      <w:r>
+        <w:t xml:space="preserve"> kod editiranja ili pronalaska tražene prostorije ukoliko se aplikacija koristi po prvi puta.</w:t>
+      </w:r>
+      <w:bookmarkStart w:id="23" w:name="_GoBack"/>
+      <w:bookmarkEnd w:id="23"/>
+      <w:r>
         <w:br w:type="page"/>
       </w:r>
     </w:p>
@@ -6387,12 +7347,12 @@
       <w:pPr>
         <w:pStyle w:val="Heading1"/>
       </w:pPr>
-      <w:bookmarkStart w:id="21" w:name="_Toc492497207"/>
+      <w:bookmarkStart w:id="24" w:name="_Toc492758555"/>
       <w:r>
         <w:lastRenderedPageBreak/>
         <w:t>Popis oznaka i tablica</w:t>
       </w:r>
-      <w:bookmarkEnd w:id="21"/>
+      <w:bookmarkEnd w:id="24"/>
     </w:p>
     <w:p>
       <w:pPr>
@@ -6415,12 +7375,12 @@
       <w:pPr>
         <w:pStyle w:val="Heading1"/>
       </w:pPr>
-      <w:bookmarkStart w:id="22" w:name="_Toc492497208"/>
+      <w:bookmarkStart w:id="25" w:name="_Toc492758556"/>
       <w:r>
         <w:lastRenderedPageBreak/>
         <w:t>Literatura</w:t>
       </w:r>
-      <w:bookmarkEnd w:id="22"/>
+      <w:bookmarkEnd w:id="25"/>
     </w:p>
     <w:p>
       <w:pPr>
@@ -6440,7 +7400,7 @@
       <w:r>
         <w:t xml:space="preserve"> ,s Interneta, </w:t>
       </w:r>
-      <w:hyperlink r:id="rId11" w:history="1">
+      <w:hyperlink r:id="rId15" w:history="1">
         <w:r>
           <w:rPr>
             <w:rStyle w:val="Hyperlink"/>
@@ -6495,7 +7455,7 @@
       <w:r>
         <w:t xml:space="preserve">s Interneta, </w:t>
       </w:r>
-      <w:hyperlink r:id="rId12" w:history="1">
+      <w:hyperlink r:id="rId16" w:history="1">
         <w:r>
           <w:rPr>
             <w:rStyle w:val="Hyperlink"/>
@@ -6523,12 +7483,12 @@
       <w:pPr>
         <w:pStyle w:val="Heading1"/>
       </w:pPr>
-      <w:bookmarkStart w:id="23" w:name="_Toc492497209"/>
+      <w:bookmarkStart w:id="26" w:name="_Toc492758557"/>
       <w:r>
         <w:lastRenderedPageBreak/>
         <w:t>Prilozi</w:t>
       </w:r>
-      <w:bookmarkEnd w:id="23"/>
+      <w:bookmarkEnd w:id="26"/>
     </w:p>
     <w:p>
       <w:pPr>
@@ -6553,7 +7513,7 @@
       </w:pPr>
     </w:p>
     <w:sectPr>
-      <w:headerReference w:type="default" r:id="rId13"/>
+      <w:headerReference w:type="default" r:id="rId17"/>
       <w:pgSz w:w="12240" w:h="15840"/>
       <w:pgMar w:top="1440" w:right="1440" w:bottom="1440" w:left="1440" w:header="567" w:footer="567" w:gutter="0"/>
       <w:cols w:space="708"/>
@@ -7089,6 +8049,95 @@
     </w:lvl>
   </w:abstractNum>
   <w:abstractNum w:abstractNumId="4">
+    <w:nsid w:val="5B2A31F9"/>
+    <w:multiLevelType w:val="hybridMultilevel"/>
+    <w:tmpl w:val="E8689EC8"/>
+    <w:lvl w:ilvl="0" w:tplc="D7D46A3C">
+      <w:start w:val="1"/>
+      <w:numFmt w:val="decimal"/>
+      <w:lvlText w:val="%1.)"/>
+      <w:lvlJc w:val="left"/>
+      <w:pPr>
+        <w:ind w:left="1080" w:hanging="360"/>
+      </w:pPr>
+      <w:rPr>
+        <w:rFonts w:hint="default"/>
+      </w:rPr>
+    </w:lvl>
+    <w:lvl w:ilvl="1" w:tplc="10090019" w:tentative="1">
+      <w:start w:val="1"/>
+      <w:numFmt w:val="lowerLetter"/>
+      <w:lvlText w:val="%2."/>
+      <w:lvlJc w:val="left"/>
+      <w:pPr>
+        <w:ind w:left="1800" w:hanging="360"/>
+      </w:pPr>
+    </w:lvl>
+    <w:lvl w:ilvl="2" w:tplc="1009001B" w:tentative="1">
+      <w:start w:val="1"/>
+      <w:numFmt w:val="lowerRoman"/>
+      <w:lvlText w:val="%3."/>
+      <w:lvlJc w:val="right"/>
+      <w:pPr>
+        <w:ind w:left="2520" w:hanging="180"/>
+      </w:pPr>
+    </w:lvl>
+    <w:lvl w:ilvl="3" w:tplc="1009000F" w:tentative="1">
+      <w:start w:val="1"/>
+      <w:numFmt w:val="decimal"/>
+      <w:lvlText w:val="%4."/>
+      <w:lvlJc w:val="left"/>
+      <w:pPr>
+        <w:ind w:left="3240" w:hanging="360"/>
+      </w:pPr>
+    </w:lvl>
+    <w:lvl w:ilvl="4" w:tplc="10090019" w:tentative="1">
+      <w:start w:val="1"/>
+      <w:numFmt w:val="lowerLetter"/>
+      <w:lvlText w:val="%5."/>
+      <w:lvlJc w:val="left"/>
+      <w:pPr>
+        <w:ind w:left="3960" w:hanging="360"/>
+      </w:pPr>
+    </w:lvl>
+    <w:lvl w:ilvl="5" w:tplc="1009001B" w:tentative="1">
+      <w:start w:val="1"/>
+      <w:numFmt w:val="lowerRoman"/>
+      <w:lvlText w:val="%6."/>
+      <w:lvlJc w:val="right"/>
+      <w:pPr>
+        <w:ind w:left="4680" w:hanging="180"/>
+      </w:pPr>
+    </w:lvl>
+    <w:lvl w:ilvl="6" w:tplc="1009000F" w:tentative="1">
+      <w:start w:val="1"/>
+      <w:numFmt w:val="decimal"/>
+      <w:lvlText w:val="%7."/>
+      <w:lvlJc w:val="left"/>
+      <w:pPr>
+        <w:ind w:left="5400" w:hanging="360"/>
+      </w:pPr>
+    </w:lvl>
+    <w:lvl w:ilvl="7" w:tplc="10090019" w:tentative="1">
+      <w:start w:val="1"/>
+      <w:numFmt w:val="lowerLetter"/>
+      <w:lvlText w:val="%8."/>
+      <w:lvlJc w:val="left"/>
+      <w:pPr>
+        <w:ind w:left="6120" w:hanging="360"/>
+      </w:pPr>
+    </w:lvl>
+    <w:lvl w:ilvl="8" w:tplc="1009001B" w:tentative="1">
+      <w:start w:val="1"/>
+      <w:numFmt w:val="lowerRoman"/>
+      <w:lvlText w:val="%9."/>
+      <w:lvlJc w:val="right"/>
+      <w:pPr>
+        <w:ind w:left="6840" w:hanging="180"/>
+      </w:pPr>
+    </w:lvl>
+  </w:abstractNum>
+  <w:abstractNum w:abstractNumId="5">
     <w:nsid w:val="5DC52A78"/>
     <w:multiLevelType w:val="hybridMultilevel"/>
     <w:tmpl w:val="AA82D070"/>
@@ -7200,7 +8249,7 @@
       </w:rPr>
     </w:lvl>
   </w:abstractNum>
-  <w:abstractNum w:abstractNumId="5">
+  <w:abstractNum w:abstractNumId="6">
     <w:nsid w:val="60137D73"/>
     <w:multiLevelType w:val="hybridMultilevel"/>
     <w:tmpl w:val="4C4A0822"/>
@@ -7312,7 +8361,7 @@
       </w:rPr>
     </w:lvl>
   </w:abstractNum>
-  <w:abstractNum w:abstractNumId="6">
+  <w:abstractNum w:abstractNumId="7">
     <w:nsid w:val="62064550"/>
     <w:multiLevelType w:val="hybridMultilevel"/>
     <w:tmpl w:val="E9723E4A"/>
@@ -7401,7 +8450,7 @@
       </w:pPr>
     </w:lvl>
   </w:abstractNum>
-  <w:abstractNum w:abstractNumId="7">
+  <w:abstractNum w:abstractNumId="8">
     <w:nsid w:val="77430E99"/>
     <w:multiLevelType w:val="hybridMultilevel"/>
     <w:tmpl w:val="FB00D326"/>
@@ -7522,21 +8571,24 @@
     <w:abstractNumId w:val="1"/>
   </w:num>
   <w:num w:numId="3">
-    <w:abstractNumId w:val="5"/>
+    <w:abstractNumId w:val="6"/>
   </w:num>
   <w:num w:numId="4">
     <w:abstractNumId w:val="2"/>
   </w:num>
   <w:num w:numId="5">
-    <w:abstractNumId w:val="7"/>
+    <w:abstractNumId w:val="8"/>
   </w:num>
   <w:num w:numId="6">
     <w:abstractNumId w:val="0"/>
   </w:num>
   <w:num w:numId="7">
-    <w:abstractNumId w:val="6"/>
+    <w:abstractNumId w:val="7"/>
   </w:num>
   <w:num w:numId="8">
+    <w:abstractNumId w:val="5"/>
+  </w:num>
+  <w:num w:numId="9">
     <w:abstractNumId w:val="4"/>
   </w:num>
 </w:numbering>
@@ -7781,7 +8833,6 @@
   <w:style w:type="character" w:default="1" w:styleId="DefaultParagraphFont">
     <w:name w:val="Default Paragraph Font"/>
     <w:uiPriority w:val="1"/>
-    <w:semiHidden/>
     <w:unhideWhenUsed/>
   </w:style>
   <w:style w:type="table" w:default="1" w:styleId="TableNormal">
@@ -8506,7 +9557,6 @@
   <w:style w:type="character" w:default="1" w:styleId="DefaultParagraphFont">
     <w:name w:val="Default Paragraph Font"/>
     <w:uiPriority w:val="1"/>
-    <w:semiHidden/>
     <w:unhideWhenUsed/>
   </w:style>
   <w:style w:type="table" w:default="1" w:styleId="TableNormal">
@@ -9282,7 +10332,7 @@
 </file>
 
 <file path=customXml/itemProps1.xml><?xml version="1.0" encoding="utf-8"?>
-<ds:datastoreItem xmlns:ds="http://schemas.openxmlformats.org/officeDocument/2006/customXml" ds:itemID="{C372E1B9-B28E-4A86-98DA-3405DABF971F}">
+<ds:datastoreItem xmlns:ds="http://schemas.openxmlformats.org/officeDocument/2006/customXml" ds:itemID="{3F74107D-37BE-41FE-A3D7-1537F1E98654}">
   <ds:schemaRefs>
     <ds:schemaRef ds:uri="http://schemas.openxmlformats.org/officeDocument/2006/bibliography"/>
   </ds:schemaRefs>

</xml_diff>